<commit_message>
checkin - technical implementation section
</commit_message>
<xml_diff>
--- a/dissertation_report.docx
+++ b/dissertation_report.docx
@@ -15,15 +15,6 @@
         </w:rPr>
       </w:pPr>
       <w:bookmarkStart w:id="0" w:name="_Toc202122390"/>
-      <w:r>
-        <w:rPr>
-          <w:b/>
-          <w:sz w:val="36"/>
-          <w:szCs w:val="36"/>
-          <w:shd w:val="clear" w:color="auto" w:fill="FFFFFF"/>
-        </w:rPr>
-        <w:tab/>
-      </w:r>
       <w:r>
         <w:rPr>
           <w:b/>
@@ -939,7 +930,7 @@
         <w:pStyle w:val="Heading1"/>
         <w:ind w:leftChars="0" w:left="0" w:firstLineChars="0"/>
       </w:pPr>
-      <w:bookmarkStart w:id="14" w:name="_Toc202305670"/>
+      <w:bookmarkStart w:id="14" w:name="_Toc202393834"/>
       <w:r>
         <w:lastRenderedPageBreak/>
         <w:t>Abstract</w:t>
@@ -949,6 +940,7 @@
     <w:p>
       <w:pPr>
         <w:ind w:left="0" w:hanging="2"/>
+        <w:jc w:val="both"/>
         <w:rPr>
           <w:rFonts w:eastAsia="Cambria"/>
         </w:rPr>
@@ -977,6 +969,7 @@
     <w:p>
       <w:pPr>
         <w:ind w:left="0" w:hanging="2"/>
+        <w:jc w:val="both"/>
         <w:rPr>
           <w:rFonts w:eastAsia="Cambria"/>
         </w:rPr>
@@ -985,6 +978,7 @@
     <w:p>
       <w:pPr>
         <w:ind w:left="0" w:hanging="2"/>
+        <w:jc w:val="both"/>
         <w:rPr>
           <w:rFonts w:eastAsia="Cambria"/>
         </w:rPr>
@@ -1025,6 +1019,7 @@
     <w:p>
       <w:pPr>
         <w:ind w:left="0" w:hanging="2"/>
+        <w:jc w:val="both"/>
         <w:rPr>
           <w:rFonts w:eastAsia="Cambria"/>
         </w:rPr>
@@ -1033,6 +1028,7 @@
     <w:p>
       <w:pPr>
         <w:ind w:left="0" w:hanging="2"/>
+        <w:jc w:val="both"/>
         <w:rPr>
           <w:rFonts w:eastAsia="Cambria"/>
         </w:rPr>
@@ -1061,6 +1057,7 @@
     <w:p>
       <w:pPr>
         <w:ind w:left="0" w:hanging="2"/>
+        <w:jc w:val="both"/>
         <w:rPr>
           <w:rFonts w:eastAsia="Cambria"/>
         </w:rPr>
@@ -1069,6 +1066,7 @@
     <w:p>
       <w:pPr>
         <w:ind w:left="0" w:hanging="2"/>
+        <w:jc w:val="both"/>
         <w:rPr>
           <w:rFonts w:eastAsia="Cambria"/>
         </w:rPr>
@@ -1123,7 +1121,16 @@
         <w:pStyle w:val="Heading1"/>
         <w:ind w:left="1" w:hanging="3"/>
       </w:pPr>
-      <w:bookmarkStart w:id="15" w:name="_Toc202305671"/>
+      <w:r>
+        <w:br w:type="page"/>
+      </w:r>
+    </w:p>
+    <w:p>
+      <w:pPr>
+        <w:pStyle w:val="Heading1"/>
+        <w:ind w:left="1" w:hanging="3"/>
+      </w:pPr>
+      <w:bookmarkStart w:id="15" w:name="_Toc202393835"/>
       <w:r>
         <w:lastRenderedPageBreak/>
         <w:t>List of Abbreviations</w:t>
@@ -1132,106 +1139,71 @@
     </w:p>
     <w:p>
       <w:pPr>
+        <w:ind w:left="0" w:hanging="2"/>
+      </w:pPr>
+    </w:p>
+    <w:p>
+      <w:pPr>
+        <w:ind w:left="0" w:hanging="2"/>
+      </w:pPr>
+      <w:r>
+        <w:t>LLM</w:t>
+      </w:r>
+      <w:r>
+        <w:tab/>
+      </w:r>
+      <w:r>
+        <w:tab/>
+        <w:t>Large Language Model</w:t>
+      </w:r>
+    </w:p>
+    <w:p>
+      <w:pPr>
+        <w:ind w:left="0" w:hanging="2"/>
+      </w:pPr>
+      <w:proofErr w:type="spellStart"/>
+      <w:r>
+        <w:t>LoRA</w:t>
+      </w:r>
+      <w:proofErr w:type="spellEnd"/>
+      <w:r>
+        <w:tab/>
+      </w:r>
+      <w:r>
+        <w:tab/>
+        <w:t>Low Rank Adaptation</w:t>
+      </w:r>
+    </w:p>
+    <w:p>
+      <w:pPr>
+        <w:ind w:left="0" w:hanging="2"/>
+      </w:pPr>
+      <w:r>
+        <w:t>EDI</w:t>
+      </w:r>
+      <w:r>
+        <w:tab/>
+      </w:r>
+      <w:r>
+        <w:tab/>
+        <w:t>Electronic Data Interchange format</w:t>
+      </w:r>
+    </w:p>
+    <w:p>
+      <w:pPr>
         <w:pStyle w:val="Heading1"/>
         <w:ind w:left="1" w:hanging="3"/>
       </w:pPr>
+      <w:r>
+        <w:br w:type="page"/>
+      </w:r>
     </w:p>
     <w:p>
       <w:pPr>
         <w:pStyle w:val="Heading1"/>
         <w:ind w:left="1" w:hanging="3"/>
       </w:pPr>
-    </w:p>
-    <w:p>
-      <w:pPr>
-        <w:pStyle w:val="Heading1"/>
-        <w:ind w:left="1" w:hanging="3"/>
-      </w:pPr>
-    </w:p>
-    <w:p>
-      <w:pPr>
-        <w:pStyle w:val="Heading1"/>
-        <w:ind w:left="1" w:hanging="3"/>
-      </w:pPr>
-    </w:p>
-    <w:p>
-      <w:pPr>
-        <w:pStyle w:val="Heading1"/>
-        <w:ind w:left="1" w:hanging="3"/>
-      </w:pPr>
-    </w:p>
-    <w:p>
-      <w:pPr>
-        <w:pStyle w:val="Heading1"/>
-        <w:ind w:left="1" w:hanging="3"/>
-      </w:pPr>
-    </w:p>
-    <w:p>
-      <w:pPr>
-        <w:pStyle w:val="Heading1"/>
-        <w:ind w:left="1" w:hanging="3"/>
-      </w:pPr>
-    </w:p>
-    <w:p>
-      <w:pPr>
-        <w:pStyle w:val="Heading1"/>
-        <w:ind w:left="1" w:hanging="3"/>
-      </w:pPr>
-    </w:p>
-    <w:p>
-      <w:pPr>
-        <w:pStyle w:val="Heading1"/>
-        <w:ind w:left="1" w:hanging="3"/>
-      </w:pPr>
-    </w:p>
-    <w:p>
-      <w:pPr>
-        <w:pStyle w:val="Heading1"/>
-        <w:ind w:left="1" w:hanging="3"/>
-      </w:pPr>
-    </w:p>
-    <w:p>
-      <w:pPr>
-        <w:pStyle w:val="Heading1"/>
-        <w:ind w:left="1" w:hanging="3"/>
-      </w:pPr>
-    </w:p>
-    <w:p>
-      <w:pPr>
-        <w:pStyle w:val="Heading1"/>
-        <w:ind w:left="1" w:hanging="3"/>
-      </w:pPr>
-    </w:p>
-    <w:p>
-      <w:pPr>
-        <w:pStyle w:val="Heading1"/>
-        <w:ind w:left="1" w:hanging="3"/>
-      </w:pPr>
-    </w:p>
-    <w:p>
-      <w:pPr>
-        <w:pStyle w:val="Heading1"/>
-        <w:ind w:left="1" w:hanging="3"/>
-      </w:pPr>
-    </w:p>
-    <w:p>
-      <w:pPr>
-        <w:pStyle w:val="Heading1"/>
-        <w:ind w:left="1" w:hanging="3"/>
-      </w:pPr>
-    </w:p>
-    <w:p>
-      <w:pPr>
-        <w:pStyle w:val="Heading1"/>
-        <w:ind w:left="1" w:hanging="3"/>
-      </w:pPr>
-    </w:p>
-    <w:p>
-      <w:pPr>
-        <w:pStyle w:val="Heading1"/>
-        <w:ind w:left="1" w:hanging="3"/>
-      </w:pPr>
-      <w:bookmarkStart w:id="16" w:name="_Toc202305672"/>
+      <w:bookmarkStart w:id="16" w:name="_Toc202393836"/>
       <w:r>
         <w:lastRenderedPageBreak/>
         <w:t>List of Tables</w:t>
@@ -1333,7 +1305,7 @@
         <w:pStyle w:val="Heading1"/>
         <w:ind w:left="1" w:hanging="3"/>
       </w:pPr>
-      <w:bookmarkStart w:id="17" w:name="_Toc202305673"/>
+      <w:bookmarkStart w:id="17" w:name="_Toc202393837"/>
       <w:r>
         <w:lastRenderedPageBreak/>
         <w:t>List of Figures</w:t>
@@ -1365,7 +1337,7 @@
       <w:r>
         <w:fldChar w:fldCharType="separate"/>
       </w:r>
-      <w:hyperlink w:anchor="_Toc202303267" w:history="1">
+      <w:hyperlink w:anchor="_Toc202391800" w:history="1">
         <w:r>
           <w:rPr>
             <w:rStyle w:val="Hyperlink"/>
@@ -1392,7 +1364,7 @@
             <w:noProof/>
             <w:webHidden/>
           </w:rPr>
-          <w:instrText xml:space="preserve"> PAGEREF _Toc202303267 \h </w:instrText>
+          <w:instrText xml:space="preserve"> PAGEREF _Toc202391800 \h </w:instrText>
         </w:r>
         <w:r>
           <w:rPr>
@@ -1412,7 +1384,7 @@
             <w:noProof/>
             <w:webHidden/>
           </w:rPr>
-          <w:t>12</w:t>
+          <w:t>13</w:t>
         </w:r>
         <w:r>
           <w:rPr>
@@ -1425,6 +1397,154 @@
     </w:p>
     <w:p>
       <w:pPr>
+        <w:pStyle w:val="TableofFigures"/>
+        <w:tabs>
+          <w:tab w:val="right" w:leader="dot" w:pos="9016"/>
+        </w:tabs>
+        <w:ind w:hanging="2"/>
+        <w:rPr>
+          <w:rFonts w:asciiTheme="minorHAnsi" w:eastAsiaTheme="minorEastAsia" w:hAnsiTheme="minorHAnsi" w:cstheme="minorBidi"/>
+          <w:noProof/>
+          <w:position w:val="0"/>
+          <w:sz w:val="22"/>
+          <w:szCs w:val="22"/>
+          <w:lang w:val="en-IN" w:eastAsia="en-IN"/>
+        </w:rPr>
+      </w:pPr>
+      <w:hyperlink w:anchor="_Toc202391801" w:history="1">
+        <w:r>
+          <w:rPr>
+            <w:rStyle w:val="Hyperlink"/>
+            <w:noProof/>
+          </w:rPr>
+          <w:t>Figure 2 Performance comparison of Mistral-7B vs others</w:t>
+        </w:r>
+        <w:r>
+          <w:rPr>
+            <w:noProof/>
+            <w:webHidden/>
+          </w:rPr>
+          <w:tab/>
+        </w:r>
+        <w:r>
+          <w:rPr>
+            <w:noProof/>
+            <w:webHidden/>
+          </w:rPr>
+          <w:fldChar w:fldCharType="begin"/>
+        </w:r>
+        <w:r>
+          <w:rPr>
+            <w:noProof/>
+            <w:webHidden/>
+          </w:rPr>
+          <w:instrText xml:space="preserve"> PAGEREF _Toc202391801 \h </w:instrText>
+        </w:r>
+        <w:r>
+          <w:rPr>
+            <w:noProof/>
+            <w:webHidden/>
+          </w:rPr>
+        </w:r>
+        <w:r>
+          <w:rPr>
+            <w:noProof/>
+            <w:webHidden/>
+          </w:rPr>
+          <w:fldChar w:fldCharType="separate"/>
+        </w:r>
+        <w:r>
+          <w:rPr>
+            <w:noProof/>
+            <w:webHidden/>
+          </w:rPr>
+          <w:t>15</w:t>
+        </w:r>
+        <w:r>
+          <w:rPr>
+            <w:noProof/>
+            <w:webHidden/>
+          </w:rPr>
+          <w:fldChar w:fldCharType="end"/>
+        </w:r>
+      </w:hyperlink>
+    </w:p>
+    <w:p>
+      <w:pPr>
+        <w:pStyle w:val="TableofFigures"/>
+        <w:tabs>
+          <w:tab w:val="right" w:leader="dot" w:pos="9016"/>
+        </w:tabs>
+        <w:ind w:hanging="2"/>
+        <w:rPr>
+          <w:rFonts w:asciiTheme="minorHAnsi" w:eastAsiaTheme="minorEastAsia" w:hAnsiTheme="minorHAnsi" w:cstheme="minorBidi"/>
+          <w:noProof/>
+          <w:position w:val="0"/>
+          <w:sz w:val="22"/>
+          <w:szCs w:val="22"/>
+          <w:lang w:val="en-IN" w:eastAsia="en-IN"/>
+        </w:rPr>
+      </w:pPr>
+      <w:hyperlink w:anchor="_Toc202391802" w:history="1">
+        <w:r>
+          <w:rPr>
+            <w:rStyle w:val="Hyperlink"/>
+            <w:noProof/>
+          </w:rPr>
+          <w:t>Figure 3 Mistral-7B-Instruct benchmark</w:t>
+        </w:r>
+        <w:r>
+          <w:rPr>
+            <w:noProof/>
+            <w:webHidden/>
+          </w:rPr>
+          <w:tab/>
+        </w:r>
+        <w:r>
+          <w:rPr>
+            <w:noProof/>
+            <w:webHidden/>
+          </w:rPr>
+          <w:fldChar w:fldCharType="begin"/>
+        </w:r>
+        <w:r>
+          <w:rPr>
+            <w:noProof/>
+            <w:webHidden/>
+          </w:rPr>
+          <w:instrText xml:space="preserve"> PAGEREF _Toc202391802 \h </w:instrText>
+        </w:r>
+        <w:r>
+          <w:rPr>
+            <w:noProof/>
+            <w:webHidden/>
+          </w:rPr>
+        </w:r>
+        <w:r>
+          <w:rPr>
+            <w:noProof/>
+            <w:webHidden/>
+          </w:rPr>
+          <w:fldChar w:fldCharType="separate"/>
+        </w:r>
+        <w:r>
+          <w:rPr>
+            <w:noProof/>
+            <w:webHidden/>
+          </w:rPr>
+          <w:t>15</w:t>
+        </w:r>
+        <w:r>
+          <w:rPr>
+            <w:noProof/>
+            <w:webHidden/>
+          </w:rPr>
+          <w:fldChar w:fldCharType="end"/>
+        </w:r>
+      </w:hyperlink>
+    </w:p>
+    <w:p>
+      <w:pPr>
         <w:pStyle w:val="Heading1"/>
         <w:ind w:left="1" w:hanging="3"/>
       </w:pPr>
@@ -1446,7 +1566,7 @@
         <w:pStyle w:val="Heading1"/>
         <w:ind w:left="1" w:hanging="3"/>
       </w:pPr>
-      <w:bookmarkStart w:id="18" w:name="_Toc202305674"/>
+      <w:bookmarkStart w:id="18" w:name="_Toc202393838"/>
       <w:r>
         <w:lastRenderedPageBreak/>
         <w:t>Table of Contents</w:t>
@@ -1506,7 +1626,7 @@
           <w:r>
             <w:fldChar w:fldCharType="separate"/>
           </w:r>
-          <w:hyperlink w:anchor="_Toc202305670" w:history="1">
+          <w:hyperlink w:anchor="_Toc202393834" w:history="1">
             <w:r>
               <w:rPr>
                 <w:rStyle w:val="Hyperlink"/>
@@ -1533,7 +1653,7 @@
                 <w:noProof/>
                 <w:webHidden/>
               </w:rPr>
-              <w:instrText xml:space="preserve"> PAGEREF _Toc202305670 \h </w:instrText>
+              <w:instrText xml:space="preserve"> PAGEREF _Toc202393834 \h </w:instrText>
             </w:r>
             <w:r>
               <w:rPr>
@@ -1580,7 +1700,7 @@
               <w:lang w:val="en-IN" w:eastAsia="en-IN"/>
             </w:rPr>
           </w:pPr>
-          <w:hyperlink w:anchor="_Toc202305671" w:history="1">
+          <w:hyperlink w:anchor="_Toc202393835" w:history="1">
             <w:r>
               <w:rPr>
                 <w:rStyle w:val="Hyperlink"/>
@@ -1607,7 +1727,7 @@
                 <w:noProof/>
                 <w:webHidden/>
               </w:rPr>
-              <w:instrText xml:space="preserve"> PAGEREF _Toc202305671 \h </w:instrText>
+              <w:instrText xml:space="preserve"> PAGEREF _Toc202393835 \h </w:instrText>
             </w:r>
             <w:r>
               <w:rPr>
@@ -1654,7 +1774,7 @@
               <w:lang w:val="en-IN" w:eastAsia="en-IN"/>
             </w:rPr>
           </w:pPr>
-          <w:hyperlink w:anchor="_Toc202305672" w:history="1">
+          <w:hyperlink w:anchor="_Toc202393836" w:history="1">
             <w:r>
               <w:rPr>
                 <w:rStyle w:val="Hyperlink"/>
@@ -1681,7 +1801,7 @@
                 <w:noProof/>
                 <w:webHidden/>
               </w:rPr>
-              <w:instrText xml:space="preserve"> PAGEREF _Toc202305672 \h </w:instrText>
+              <w:instrText xml:space="preserve"> PAGEREF _Toc202393836 \h </w:instrText>
             </w:r>
             <w:r>
               <w:rPr>
@@ -1728,7 +1848,7 @@
               <w:lang w:val="en-IN" w:eastAsia="en-IN"/>
             </w:rPr>
           </w:pPr>
-          <w:hyperlink w:anchor="_Toc202305673" w:history="1">
+          <w:hyperlink w:anchor="_Toc202393837" w:history="1">
             <w:r>
               <w:rPr>
                 <w:rStyle w:val="Hyperlink"/>
@@ -1755,7 +1875,7 @@
                 <w:noProof/>
                 <w:webHidden/>
               </w:rPr>
-              <w:instrText xml:space="preserve"> PAGEREF _Toc202305673 \h </w:instrText>
+              <w:instrText xml:space="preserve"> PAGEREF _Toc202393837 \h </w:instrText>
             </w:r>
             <w:r>
               <w:rPr>
@@ -1802,7 +1922,7 @@
               <w:lang w:val="en-IN" w:eastAsia="en-IN"/>
             </w:rPr>
           </w:pPr>
-          <w:hyperlink w:anchor="_Toc202305674" w:history="1">
+          <w:hyperlink w:anchor="_Toc202393838" w:history="1">
             <w:r>
               <w:rPr>
                 <w:rStyle w:val="Hyperlink"/>
@@ -1829,7 +1949,7 @@
                 <w:noProof/>
                 <w:webHidden/>
               </w:rPr>
-              <w:instrText xml:space="preserve"> PAGEREF _Toc202305674 \h </w:instrText>
+              <w:instrText xml:space="preserve"> PAGEREF _Toc202393838 \h </w:instrText>
             </w:r>
             <w:r>
               <w:rPr>
@@ -1876,7 +1996,7 @@
               <w:lang w:val="en-IN" w:eastAsia="en-IN"/>
             </w:rPr>
           </w:pPr>
-          <w:hyperlink w:anchor="_Toc202305675" w:history="1">
+          <w:hyperlink w:anchor="_Toc202393839" w:history="1">
             <w:r>
               <w:rPr>
                 <w:rStyle w:val="Hyperlink"/>
@@ -1903,7 +2023,7 @@
                 <w:noProof/>
                 <w:webHidden/>
               </w:rPr>
-              <w:instrText xml:space="preserve"> PAGEREF _Toc202305675 \h </w:instrText>
+              <w:instrText xml:space="preserve"> PAGEREF _Toc202393839 \h </w:instrText>
             </w:r>
             <w:r>
               <w:rPr>
@@ -1945,7 +2065,7 @@
               <w:lang w:val="en-IN" w:eastAsia="en-IN"/>
             </w:rPr>
           </w:pPr>
-          <w:hyperlink w:anchor="_Toc202305676" w:history="1">
+          <w:hyperlink w:anchor="_Toc202393840" w:history="1">
             <w:r>
               <w:rPr>
                 <w:rStyle w:val="Hyperlink"/>
@@ -1972,7 +2092,7 @@
                 <w:noProof/>
                 <w:webHidden/>
               </w:rPr>
-              <w:instrText xml:space="preserve"> PAGEREF _Toc202305676 \h </w:instrText>
+              <w:instrText xml:space="preserve"> PAGEREF _Toc202393840 \h </w:instrText>
             </w:r>
             <w:r>
               <w:rPr>
@@ -2014,7 +2134,7 @@
               <w:lang w:val="en-IN" w:eastAsia="en-IN"/>
             </w:rPr>
           </w:pPr>
-          <w:hyperlink w:anchor="_Toc202305677" w:history="1">
+          <w:hyperlink w:anchor="_Toc202393841" w:history="1">
             <w:r>
               <w:rPr>
                 <w:rStyle w:val="Hyperlink"/>
@@ -2041,7 +2161,7 @@
                 <w:noProof/>
                 <w:webHidden/>
               </w:rPr>
-              <w:instrText xml:space="preserve"> PAGEREF _Toc202305677 \h </w:instrText>
+              <w:instrText xml:space="preserve"> PAGEREF _Toc202393841 \h </w:instrText>
             </w:r>
             <w:r>
               <w:rPr>
@@ -2083,7 +2203,7 @@
               <w:lang w:val="en-IN" w:eastAsia="en-IN"/>
             </w:rPr>
           </w:pPr>
-          <w:hyperlink w:anchor="_Toc202305678" w:history="1">
+          <w:hyperlink w:anchor="_Toc202393842" w:history="1">
             <w:r>
               <w:rPr>
                 <w:rStyle w:val="Hyperlink"/>
@@ -2110,7 +2230,7 @@
                 <w:noProof/>
                 <w:webHidden/>
               </w:rPr>
-              <w:instrText xml:space="preserve"> PAGEREF _Toc202305678 \h </w:instrText>
+              <w:instrText xml:space="preserve"> PAGEREF _Toc202393842 \h </w:instrText>
             </w:r>
             <w:r>
               <w:rPr>
@@ -2152,7 +2272,7 @@
               <w:lang w:val="en-IN" w:eastAsia="en-IN"/>
             </w:rPr>
           </w:pPr>
-          <w:hyperlink w:anchor="_Toc202305679" w:history="1">
+          <w:hyperlink w:anchor="_Toc202393843" w:history="1">
             <w:r>
               <w:rPr>
                 <w:rStyle w:val="Hyperlink"/>
@@ -2180,7 +2300,7 @@
                 <w:noProof/>
                 <w:webHidden/>
               </w:rPr>
-              <w:instrText xml:space="preserve"> PAGEREF _Toc202305679 \h </w:instrText>
+              <w:instrText xml:space="preserve"> PAGEREF _Toc202393843 \h </w:instrText>
             </w:r>
             <w:r>
               <w:rPr>
@@ -2227,7 +2347,7 @@
               <w:lang w:val="en-IN" w:eastAsia="en-IN"/>
             </w:rPr>
           </w:pPr>
-          <w:hyperlink w:anchor="_Toc202305680" w:history="1">
+          <w:hyperlink w:anchor="_Toc202393844" w:history="1">
             <w:r>
               <w:rPr>
                 <w:rStyle w:val="Hyperlink"/>
@@ -2254,7 +2374,7 @@
                 <w:noProof/>
                 <w:webHidden/>
               </w:rPr>
-              <w:instrText xml:space="preserve"> PAGEREF _Toc202305680 \h </w:instrText>
+              <w:instrText xml:space="preserve"> PAGEREF _Toc202393844 \h </w:instrText>
             </w:r>
             <w:r>
               <w:rPr>
@@ -2296,7 +2416,7 @@
               <w:lang w:val="en-IN" w:eastAsia="en-IN"/>
             </w:rPr>
           </w:pPr>
-          <w:hyperlink w:anchor="_Toc202305681" w:history="1">
+          <w:hyperlink w:anchor="_Toc202393845" w:history="1">
             <w:r>
               <w:rPr>
                 <w:rStyle w:val="Hyperlink"/>
@@ -2323,7 +2443,7 @@
                 <w:noProof/>
                 <w:webHidden/>
               </w:rPr>
-              <w:instrText xml:space="preserve"> PAGEREF _Toc202305681 \h </w:instrText>
+              <w:instrText xml:space="preserve"> PAGEREF _Toc202393845 \h </w:instrText>
             </w:r>
             <w:r>
               <w:rPr>
@@ -2366,7 +2486,7 @@
               <w:lang w:val="en-IN" w:eastAsia="en-IN"/>
             </w:rPr>
           </w:pPr>
-          <w:hyperlink w:anchor="_Toc202305682" w:history="1">
+          <w:hyperlink w:anchor="_Toc202393846" w:history="1">
             <w:r>
               <w:rPr>
                 <w:rStyle w:val="Hyperlink"/>
@@ -2407,7 +2527,7 @@
                 <w:noProof/>
                 <w:webHidden/>
               </w:rPr>
-              <w:instrText xml:space="preserve"> PAGEREF _Toc202305682 \h </w:instrText>
+              <w:instrText xml:space="preserve"> PAGEREF _Toc202393846 \h </w:instrText>
             </w:r>
             <w:r>
               <w:rPr>
@@ -2450,7 +2570,7 @@
               <w:lang w:val="en-IN" w:eastAsia="en-IN"/>
             </w:rPr>
           </w:pPr>
-          <w:hyperlink w:anchor="_Toc202305683" w:history="1">
+          <w:hyperlink w:anchor="_Toc202393847" w:history="1">
             <w:r>
               <w:rPr>
                 <w:rStyle w:val="Hyperlink"/>
@@ -2491,7 +2611,7 @@
                 <w:noProof/>
                 <w:webHidden/>
               </w:rPr>
-              <w:instrText xml:space="preserve"> PAGEREF _Toc202305683 \h </w:instrText>
+              <w:instrText xml:space="preserve"> PAGEREF _Toc202393847 \h </w:instrText>
             </w:r>
             <w:r>
               <w:rPr>
@@ -2534,7 +2654,7 @@
               <w:lang w:val="en-IN" w:eastAsia="en-IN"/>
             </w:rPr>
           </w:pPr>
-          <w:hyperlink w:anchor="_Toc202305684" w:history="1">
+          <w:hyperlink w:anchor="_Toc202393848" w:history="1">
             <w:r>
               <w:rPr>
                 <w:rStyle w:val="Hyperlink"/>
@@ -2575,7 +2695,7 @@
                 <w:noProof/>
                 <w:webHidden/>
               </w:rPr>
-              <w:instrText xml:space="preserve"> PAGEREF _Toc202305684 \h </w:instrText>
+              <w:instrText xml:space="preserve"> PAGEREF _Toc202393848 \h </w:instrText>
             </w:r>
             <w:r>
               <w:rPr>
@@ -2618,7 +2738,7 @@
               <w:lang w:val="en-IN" w:eastAsia="en-IN"/>
             </w:rPr>
           </w:pPr>
-          <w:hyperlink w:anchor="_Toc202305685" w:history="1">
+          <w:hyperlink w:anchor="_Toc202393849" w:history="1">
             <w:r>
               <w:rPr>
                 <w:rStyle w:val="Hyperlink"/>
@@ -2659,7 +2779,7 @@
                 <w:noProof/>
                 <w:webHidden/>
               </w:rPr>
-              <w:instrText xml:space="preserve"> PAGEREF _Toc202305685 \h </w:instrText>
+              <w:instrText xml:space="preserve"> PAGEREF _Toc202393849 \h </w:instrText>
             </w:r>
             <w:r>
               <w:rPr>
@@ -2702,7 +2822,7 @@
               <w:lang w:val="en-IN" w:eastAsia="en-IN"/>
             </w:rPr>
           </w:pPr>
-          <w:hyperlink w:anchor="_Toc202305686" w:history="1">
+          <w:hyperlink w:anchor="_Toc202393850" w:history="1">
             <w:r>
               <w:rPr>
                 <w:rStyle w:val="Hyperlink"/>
@@ -2745,7 +2865,7 @@
                 <w:noProof/>
                 <w:webHidden/>
               </w:rPr>
-              <w:instrText xml:space="preserve"> PAGEREF _Toc202305686 \h </w:instrText>
+              <w:instrText xml:space="preserve"> PAGEREF _Toc202393850 \h </w:instrText>
             </w:r>
             <w:r>
               <w:rPr>
@@ -2788,7 +2908,7 @@
               <w:lang w:val="en-IN" w:eastAsia="en-IN"/>
             </w:rPr>
           </w:pPr>
-          <w:hyperlink w:anchor="_Toc202305687" w:history="1">
+          <w:hyperlink w:anchor="_Toc202393851" w:history="1">
             <w:r>
               <w:rPr>
                 <w:rStyle w:val="Hyperlink"/>
@@ -2831,7 +2951,7 @@
                 <w:noProof/>
                 <w:webHidden/>
               </w:rPr>
-              <w:instrText xml:space="preserve"> PAGEREF _Toc202305687 \h </w:instrText>
+              <w:instrText xml:space="preserve"> PAGEREF _Toc202393851 \h </w:instrText>
             </w:r>
             <w:r>
               <w:rPr>
@@ -2873,7 +2993,7 @@
               <w:lang w:val="en-IN" w:eastAsia="en-IN"/>
             </w:rPr>
           </w:pPr>
-          <w:hyperlink w:anchor="_Toc202305688" w:history="1">
+          <w:hyperlink w:anchor="_Toc202393852" w:history="1">
             <w:r>
               <w:rPr>
                 <w:rStyle w:val="Hyperlink"/>
@@ -2901,7 +3021,7 @@
                 <w:noProof/>
                 <w:webHidden/>
               </w:rPr>
-              <w:instrText xml:space="preserve"> PAGEREF _Toc202305688 \h </w:instrText>
+              <w:instrText xml:space="preserve"> PAGEREF _Toc202393852 \h </w:instrText>
             </w:r>
             <w:r>
               <w:rPr>
@@ -2943,7 +3063,7 @@
               <w:lang w:val="en-IN" w:eastAsia="en-IN"/>
             </w:rPr>
           </w:pPr>
-          <w:hyperlink w:anchor="_Toc202305689" w:history="1">
+          <w:hyperlink w:anchor="_Toc202393853" w:history="1">
             <w:r>
               <w:rPr>
                 <w:rStyle w:val="Hyperlink"/>
@@ -2971,7 +3091,7 @@
                 <w:noProof/>
                 <w:webHidden/>
               </w:rPr>
-              <w:instrText xml:space="preserve"> PAGEREF _Toc202305689 \h </w:instrText>
+              <w:instrText xml:space="preserve"> PAGEREF _Toc202393853 \h </w:instrText>
             </w:r>
             <w:r>
               <w:rPr>
@@ -3013,7 +3133,7 @@
               <w:lang w:val="en-IN" w:eastAsia="en-IN"/>
             </w:rPr>
           </w:pPr>
-          <w:hyperlink w:anchor="_Toc202305690" w:history="1">
+          <w:hyperlink w:anchor="_Toc202393854" w:history="1">
             <w:r>
               <w:rPr>
                 <w:rStyle w:val="Hyperlink"/>
@@ -3041,7 +3161,7 @@
                 <w:noProof/>
                 <w:webHidden/>
               </w:rPr>
-              <w:instrText xml:space="preserve"> PAGEREF _Toc202305690 \h </w:instrText>
+              <w:instrText xml:space="preserve"> PAGEREF _Toc202393854 \h </w:instrText>
             </w:r>
             <w:r>
               <w:rPr>
@@ -3088,7 +3208,7 @@
               <w:lang w:val="en-IN" w:eastAsia="en-IN"/>
             </w:rPr>
           </w:pPr>
-          <w:hyperlink w:anchor="_Toc202305691" w:history="1">
+          <w:hyperlink w:anchor="_Toc202393855" w:history="1">
             <w:r>
               <w:rPr>
                 <w:rStyle w:val="Hyperlink"/>
@@ -3115,7 +3235,7 @@
                 <w:noProof/>
                 <w:webHidden/>
               </w:rPr>
-              <w:instrText xml:space="preserve"> PAGEREF _Toc202305691 \h </w:instrText>
+              <w:instrText xml:space="preserve"> PAGEREF _Toc202393855 \h </w:instrText>
             </w:r>
             <w:r>
               <w:rPr>
@@ -3162,7 +3282,7 @@
               <w:lang w:val="en-IN" w:eastAsia="en-IN"/>
             </w:rPr>
           </w:pPr>
-          <w:hyperlink w:anchor="_Toc202305692" w:history="1">
+          <w:hyperlink w:anchor="_Toc202393856" w:history="1">
             <w:r>
               <w:rPr>
                 <w:rStyle w:val="Hyperlink"/>
@@ -3189,7 +3309,7 @@
                 <w:noProof/>
                 <w:webHidden/>
               </w:rPr>
-              <w:instrText xml:space="preserve"> PAGEREF _Toc202305692 \h </w:instrText>
+              <w:instrText xml:space="preserve"> PAGEREF _Toc202393856 \h </w:instrText>
             </w:r>
             <w:r>
               <w:rPr>
@@ -3231,7 +3351,7 @@
               <w:lang w:val="en-IN" w:eastAsia="en-IN"/>
             </w:rPr>
           </w:pPr>
-          <w:hyperlink w:anchor="_Toc202305693" w:history="1">
+          <w:hyperlink w:anchor="_Toc202393857" w:history="1">
             <w:r>
               <w:rPr>
                 <w:rStyle w:val="Hyperlink"/>
@@ -3258,7 +3378,7 @@
                 <w:noProof/>
                 <w:webHidden/>
               </w:rPr>
-              <w:instrText xml:space="preserve"> PAGEREF _Toc202305693 \h </w:instrText>
+              <w:instrText xml:space="preserve"> PAGEREF _Toc202393857 \h </w:instrText>
             </w:r>
             <w:r>
               <w:rPr>
@@ -3300,7 +3420,7 @@
               <w:lang w:val="en-IN" w:eastAsia="en-IN"/>
             </w:rPr>
           </w:pPr>
-          <w:hyperlink w:anchor="_Toc202305694" w:history="1">
+          <w:hyperlink w:anchor="_Toc202393858" w:history="1">
             <w:r>
               <w:rPr>
                 <w:rStyle w:val="Hyperlink"/>
@@ -3327,7 +3447,7 @@
                 <w:noProof/>
                 <w:webHidden/>
               </w:rPr>
-              <w:instrText xml:space="preserve"> PAGEREF _Toc202305694 \h </w:instrText>
+              <w:instrText xml:space="preserve"> PAGEREF _Toc202393858 \h </w:instrText>
             </w:r>
             <w:r>
               <w:rPr>
@@ -3369,7 +3489,7 @@
               <w:lang w:val="en-IN" w:eastAsia="en-IN"/>
             </w:rPr>
           </w:pPr>
-          <w:hyperlink w:anchor="_Toc202305695" w:history="1">
+          <w:hyperlink w:anchor="_Toc202393859" w:history="1">
             <w:r>
               <w:rPr>
                 <w:rStyle w:val="Hyperlink"/>
@@ -3396,7 +3516,7 @@
                 <w:noProof/>
                 <w:webHidden/>
               </w:rPr>
-              <w:instrText xml:space="preserve"> PAGEREF _Toc202305695 \h </w:instrText>
+              <w:instrText xml:space="preserve"> PAGEREF _Toc202393859 \h </w:instrText>
             </w:r>
             <w:r>
               <w:rPr>
@@ -3438,7 +3558,7 @@
               <w:lang w:val="en-IN" w:eastAsia="en-IN"/>
             </w:rPr>
           </w:pPr>
-          <w:hyperlink w:anchor="_Toc202305696" w:history="1">
+          <w:hyperlink w:anchor="_Toc202393860" w:history="1">
             <w:r>
               <w:rPr>
                 <w:rStyle w:val="Hyperlink"/>
@@ -3465,7 +3585,7 @@
                 <w:noProof/>
                 <w:webHidden/>
               </w:rPr>
-              <w:instrText xml:space="preserve"> PAGEREF _Toc202305696 \h </w:instrText>
+              <w:instrText xml:space="preserve"> PAGEREF _Toc202393860 \h </w:instrText>
             </w:r>
             <w:r>
               <w:rPr>
@@ -3507,7 +3627,7 @@
               <w:lang w:val="en-IN" w:eastAsia="en-IN"/>
             </w:rPr>
           </w:pPr>
-          <w:hyperlink w:anchor="_Toc202305697" w:history="1">
+          <w:hyperlink w:anchor="_Toc202393861" w:history="1">
             <w:r>
               <w:rPr>
                 <w:rStyle w:val="Hyperlink"/>
@@ -3534,7 +3654,7 @@
                 <w:noProof/>
                 <w:webHidden/>
               </w:rPr>
-              <w:instrText xml:space="preserve"> PAGEREF _Toc202305697 \h </w:instrText>
+              <w:instrText xml:space="preserve"> PAGEREF _Toc202393861 \h </w:instrText>
             </w:r>
             <w:r>
               <w:rPr>
@@ -3576,7 +3696,7 @@
               <w:lang w:val="en-IN" w:eastAsia="en-IN"/>
             </w:rPr>
           </w:pPr>
-          <w:hyperlink w:anchor="_Toc202305698" w:history="1">
+          <w:hyperlink w:anchor="_Toc202393862" w:history="1">
             <w:r>
               <w:rPr>
                 <w:rStyle w:val="Hyperlink"/>
@@ -3603,7 +3723,7 @@
                 <w:noProof/>
                 <w:webHidden/>
               </w:rPr>
-              <w:instrText xml:space="preserve"> PAGEREF _Toc202305698 \h </w:instrText>
+              <w:instrText xml:space="preserve"> PAGEREF _Toc202393862 \h </w:instrText>
             </w:r>
             <w:r>
               <w:rPr>
@@ -3645,7 +3765,7 @@
               <w:lang w:val="en-IN" w:eastAsia="en-IN"/>
             </w:rPr>
           </w:pPr>
-          <w:hyperlink w:anchor="_Toc202305699" w:history="1">
+          <w:hyperlink w:anchor="_Toc202393863" w:history="1">
             <w:r>
               <w:rPr>
                 <w:rStyle w:val="Hyperlink"/>
@@ -3672,7 +3792,7 @@
                 <w:noProof/>
                 <w:webHidden/>
               </w:rPr>
-              <w:instrText xml:space="preserve"> PAGEREF _Toc202305699 \h </w:instrText>
+              <w:instrText xml:space="preserve"> PAGEREF _Toc202393863 \h </w:instrText>
             </w:r>
             <w:r>
               <w:rPr>
@@ -3714,7 +3834,7 @@
               <w:lang w:val="en-IN" w:eastAsia="en-IN"/>
             </w:rPr>
           </w:pPr>
-          <w:hyperlink w:anchor="_Toc202305700" w:history="1">
+          <w:hyperlink w:anchor="_Toc202393864" w:history="1">
             <w:r>
               <w:rPr>
                 <w:rStyle w:val="Hyperlink"/>
@@ -3741,7 +3861,7 @@
                 <w:noProof/>
                 <w:webHidden/>
               </w:rPr>
-              <w:instrText xml:space="preserve"> PAGEREF _Toc202305700 \h </w:instrText>
+              <w:instrText xml:space="preserve"> PAGEREF _Toc202393864 \h </w:instrText>
             </w:r>
             <w:r>
               <w:rPr>
@@ -3783,7 +3903,7 @@
               <w:lang w:val="en-IN" w:eastAsia="en-IN"/>
             </w:rPr>
           </w:pPr>
-          <w:hyperlink w:anchor="_Toc202305701" w:history="1">
+          <w:hyperlink w:anchor="_Toc202393865" w:history="1">
             <w:r>
               <w:rPr>
                 <w:rStyle w:val="Hyperlink"/>
@@ -3810,7 +3930,7 @@
                 <w:noProof/>
                 <w:webHidden/>
               </w:rPr>
-              <w:instrText xml:space="preserve"> PAGEREF _Toc202305701 \h </w:instrText>
+              <w:instrText xml:space="preserve"> PAGEREF _Toc202393865 \h </w:instrText>
             </w:r>
             <w:r>
               <w:rPr>
@@ -3857,13 +3977,13 @@
               <w:lang w:val="en-IN" w:eastAsia="en-IN"/>
             </w:rPr>
           </w:pPr>
-          <w:hyperlink w:anchor="_Toc202305702" w:history="1">
+          <w:hyperlink w:anchor="_Toc202393866" w:history="1">
             <w:r>
               <w:rPr>
                 <w:rStyle w:val="Hyperlink"/>
                 <w:noProof/>
               </w:rPr>
-              <w:t>Chapter 5: Result Analysis</w:t>
+              <w:t>Chapter 5: Technical Implementation</w:t>
             </w:r>
             <w:r>
               <w:rPr>
@@ -3884,7 +4004,7 @@
                 <w:noProof/>
                 <w:webHidden/>
               </w:rPr>
-              <w:instrText xml:space="preserve"> PAGEREF _Toc202305702 \h </w:instrText>
+              <w:instrText xml:space="preserve"> PAGEREF _Toc202393866 \h </w:instrText>
             </w:r>
             <w:r>
               <w:rPr>
@@ -3905,6 +4025,558 @@
                 <w:webHidden/>
               </w:rPr>
               <w:t>15</w:t>
+            </w:r>
+            <w:r>
+              <w:rPr>
+                <w:noProof/>
+                <w:webHidden/>
+              </w:rPr>
+              <w:fldChar w:fldCharType="end"/>
+            </w:r>
+          </w:hyperlink>
+        </w:p>
+        <w:p>
+          <w:pPr>
+            <w:pStyle w:val="TOC2"/>
+            <w:tabs>
+              <w:tab w:val="right" w:leader="dot" w:pos="9016"/>
+            </w:tabs>
+            <w:rPr>
+              <w:noProof/>
+              <w:lang w:val="en-IN" w:eastAsia="en-IN"/>
+            </w:rPr>
+          </w:pPr>
+          <w:hyperlink w:anchor="_Toc202393867" w:history="1">
+            <w:r>
+              <w:rPr>
+                <w:rStyle w:val="Hyperlink"/>
+                <w:noProof/>
+              </w:rPr>
+              <w:t>Model</w:t>
+            </w:r>
+            <w:r>
+              <w:rPr>
+                <w:noProof/>
+                <w:webHidden/>
+              </w:rPr>
+              <w:tab/>
+            </w:r>
+            <w:r>
+              <w:rPr>
+                <w:noProof/>
+                <w:webHidden/>
+              </w:rPr>
+              <w:fldChar w:fldCharType="begin"/>
+            </w:r>
+            <w:r>
+              <w:rPr>
+                <w:noProof/>
+                <w:webHidden/>
+              </w:rPr>
+              <w:instrText xml:space="preserve"> PAGEREF _Toc202393867 \h </w:instrText>
+            </w:r>
+            <w:r>
+              <w:rPr>
+                <w:noProof/>
+                <w:webHidden/>
+              </w:rPr>
+            </w:r>
+            <w:r>
+              <w:rPr>
+                <w:noProof/>
+                <w:webHidden/>
+              </w:rPr>
+              <w:fldChar w:fldCharType="separate"/>
+            </w:r>
+            <w:r>
+              <w:rPr>
+                <w:noProof/>
+                <w:webHidden/>
+              </w:rPr>
+              <w:t>15</w:t>
+            </w:r>
+            <w:r>
+              <w:rPr>
+                <w:noProof/>
+                <w:webHidden/>
+              </w:rPr>
+              <w:fldChar w:fldCharType="end"/>
+            </w:r>
+          </w:hyperlink>
+        </w:p>
+        <w:p>
+          <w:pPr>
+            <w:pStyle w:val="TOC3"/>
+            <w:tabs>
+              <w:tab w:val="right" w:leader="dot" w:pos="9016"/>
+            </w:tabs>
+            <w:rPr>
+              <w:noProof/>
+              <w:lang w:val="en-IN" w:eastAsia="en-IN"/>
+            </w:rPr>
+          </w:pPr>
+          <w:hyperlink w:anchor="_Toc202393868" w:history="1">
+            <w:r>
+              <w:rPr>
+                <w:rStyle w:val="Hyperlink"/>
+                <w:noProof/>
+              </w:rPr>
+              <w:t>Other models considered</w:t>
+            </w:r>
+            <w:r>
+              <w:rPr>
+                <w:noProof/>
+                <w:webHidden/>
+              </w:rPr>
+              <w:tab/>
+            </w:r>
+            <w:r>
+              <w:rPr>
+                <w:noProof/>
+                <w:webHidden/>
+              </w:rPr>
+              <w:fldChar w:fldCharType="begin"/>
+            </w:r>
+            <w:r>
+              <w:rPr>
+                <w:noProof/>
+                <w:webHidden/>
+              </w:rPr>
+              <w:instrText xml:space="preserve"> PAGEREF _Toc202393868 \h </w:instrText>
+            </w:r>
+            <w:r>
+              <w:rPr>
+                <w:noProof/>
+                <w:webHidden/>
+              </w:rPr>
+            </w:r>
+            <w:r>
+              <w:rPr>
+                <w:noProof/>
+                <w:webHidden/>
+              </w:rPr>
+              <w:fldChar w:fldCharType="separate"/>
+            </w:r>
+            <w:r>
+              <w:rPr>
+                <w:noProof/>
+                <w:webHidden/>
+              </w:rPr>
+              <w:t>16</w:t>
+            </w:r>
+            <w:r>
+              <w:rPr>
+                <w:noProof/>
+                <w:webHidden/>
+              </w:rPr>
+              <w:fldChar w:fldCharType="end"/>
+            </w:r>
+          </w:hyperlink>
+        </w:p>
+        <w:p>
+          <w:pPr>
+            <w:pStyle w:val="TOC2"/>
+            <w:tabs>
+              <w:tab w:val="right" w:leader="dot" w:pos="9016"/>
+            </w:tabs>
+            <w:rPr>
+              <w:noProof/>
+              <w:lang w:val="en-IN" w:eastAsia="en-IN"/>
+            </w:rPr>
+          </w:pPr>
+          <w:hyperlink w:anchor="_Toc202393869" w:history="1">
+            <w:r>
+              <w:rPr>
+                <w:rStyle w:val="Hyperlink"/>
+                <w:noProof/>
+              </w:rPr>
+              <w:t>Dataset format and Preparation</w:t>
+            </w:r>
+            <w:r>
+              <w:rPr>
+                <w:noProof/>
+                <w:webHidden/>
+              </w:rPr>
+              <w:tab/>
+            </w:r>
+            <w:r>
+              <w:rPr>
+                <w:noProof/>
+                <w:webHidden/>
+              </w:rPr>
+              <w:fldChar w:fldCharType="begin"/>
+            </w:r>
+            <w:r>
+              <w:rPr>
+                <w:noProof/>
+                <w:webHidden/>
+              </w:rPr>
+              <w:instrText xml:space="preserve"> PAGEREF _Toc202393869 \h </w:instrText>
+            </w:r>
+            <w:r>
+              <w:rPr>
+                <w:noProof/>
+                <w:webHidden/>
+              </w:rPr>
+            </w:r>
+            <w:r>
+              <w:rPr>
+                <w:noProof/>
+                <w:webHidden/>
+              </w:rPr>
+              <w:fldChar w:fldCharType="separate"/>
+            </w:r>
+            <w:r>
+              <w:rPr>
+                <w:noProof/>
+                <w:webHidden/>
+              </w:rPr>
+              <w:t>16</w:t>
+            </w:r>
+            <w:r>
+              <w:rPr>
+                <w:noProof/>
+                <w:webHidden/>
+              </w:rPr>
+              <w:fldChar w:fldCharType="end"/>
+            </w:r>
+          </w:hyperlink>
+        </w:p>
+        <w:p>
+          <w:pPr>
+            <w:pStyle w:val="TOC3"/>
+            <w:tabs>
+              <w:tab w:val="right" w:leader="dot" w:pos="9016"/>
+            </w:tabs>
+            <w:rPr>
+              <w:noProof/>
+              <w:lang w:val="en-IN" w:eastAsia="en-IN"/>
+            </w:rPr>
+          </w:pPr>
+          <w:hyperlink w:anchor="_Toc202393870" w:history="1">
+            <w:r>
+              <w:rPr>
+                <w:rStyle w:val="Hyperlink"/>
+                <w:noProof/>
+              </w:rPr>
+              <w:t>Context In the training data</w:t>
+            </w:r>
+            <w:r>
+              <w:rPr>
+                <w:noProof/>
+                <w:webHidden/>
+              </w:rPr>
+              <w:tab/>
+            </w:r>
+            <w:r>
+              <w:rPr>
+                <w:noProof/>
+                <w:webHidden/>
+              </w:rPr>
+              <w:fldChar w:fldCharType="begin"/>
+            </w:r>
+            <w:r>
+              <w:rPr>
+                <w:noProof/>
+                <w:webHidden/>
+              </w:rPr>
+              <w:instrText xml:space="preserve"> PAGEREF _Toc202393870 \h </w:instrText>
+            </w:r>
+            <w:r>
+              <w:rPr>
+                <w:noProof/>
+                <w:webHidden/>
+              </w:rPr>
+            </w:r>
+            <w:r>
+              <w:rPr>
+                <w:noProof/>
+                <w:webHidden/>
+              </w:rPr>
+              <w:fldChar w:fldCharType="separate"/>
+            </w:r>
+            <w:r>
+              <w:rPr>
+                <w:noProof/>
+                <w:webHidden/>
+              </w:rPr>
+              <w:t>16</w:t>
+            </w:r>
+            <w:r>
+              <w:rPr>
+                <w:noProof/>
+                <w:webHidden/>
+              </w:rPr>
+              <w:fldChar w:fldCharType="end"/>
+            </w:r>
+          </w:hyperlink>
+        </w:p>
+        <w:p>
+          <w:pPr>
+            <w:pStyle w:val="TOC3"/>
+            <w:tabs>
+              <w:tab w:val="right" w:leader="dot" w:pos="9016"/>
+            </w:tabs>
+            <w:rPr>
+              <w:noProof/>
+              <w:lang w:val="en-IN" w:eastAsia="en-IN"/>
+            </w:rPr>
+          </w:pPr>
+          <w:hyperlink w:anchor="_Toc202393871" w:history="1">
+            <w:r>
+              <w:rPr>
+                <w:rStyle w:val="Hyperlink"/>
+                <w:noProof/>
+              </w:rPr>
+              <w:t>Domain Specific Data</w:t>
+            </w:r>
+            <w:r>
+              <w:rPr>
+                <w:noProof/>
+                <w:webHidden/>
+              </w:rPr>
+              <w:tab/>
+            </w:r>
+            <w:r>
+              <w:rPr>
+                <w:noProof/>
+                <w:webHidden/>
+              </w:rPr>
+              <w:fldChar w:fldCharType="begin"/>
+            </w:r>
+            <w:r>
+              <w:rPr>
+                <w:noProof/>
+                <w:webHidden/>
+              </w:rPr>
+              <w:instrText xml:space="preserve"> PAGEREF _Toc202393871 \h </w:instrText>
+            </w:r>
+            <w:r>
+              <w:rPr>
+                <w:noProof/>
+                <w:webHidden/>
+              </w:rPr>
+            </w:r>
+            <w:r>
+              <w:rPr>
+                <w:noProof/>
+                <w:webHidden/>
+              </w:rPr>
+              <w:fldChar w:fldCharType="separate"/>
+            </w:r>
+            <w:r>
+              <w:rPr>
+                <w:noProof/>
+                <w:webHidden/>
+              </w:rPr>
+              <w:t>16</w:t>
+            </w:r>
+            <w:r>
+              <w:rPr>
+                <w:noProof/>
+                <w:webHidden/>
+              </w:rPr>
+              <w:fldChar w:fldCharType="end"/>
+            </w:r>
+          </w:hyperlink>
+        </w:p>
+        <w:p>
+          <w:pPr>
+            <w:pStyle w:val="TOC2"/>
+            <w:tabs>
+              <w:tab w:val="right" w:leader="dot" w:pos="9016"/>
+            </w:tabs>
+            <w:rPr>
+              <w:noProof/>
+              <w:lang w:val="en-IN" w:eastAsia="en-IN"/>
+            </w:rPr>
+          </w:pPr>
+          <w:hyperlink w:anchor="_Toc202393872" w:history="1">
+            <w:r>
+              <w:rPr>
+                <w:rStyle w:val="Hyperlink"/>
+                <w:noProof/>
+              </w:rPr>
+              <w:t>Training</w:t>
+            </w:r>
+            <w:r>
+              <w:rPr>
+                <w:noProof/>
+                <w:webHidden/>
+              </w:rPr>
+              <w:tab/>
+            </w:r>
+            <w:r>
+              <w:rPr>
+                <w:noProof/>
+                <w:webHidden/>
+              </w:rPr>
+              <w:fldChar w:fldCharType="begin"/>
+            </w:r>
+            <w:r>
+              <w:rPr>
+                <w:noProof/>
+                <w:webHidden/>
+              </w:rPr>
+              <w:instrText xml:space="preserve"> PAGEREF _Toc202393872 \h </w:instrText>
+            </w:r>
+            <w:r>
+              <w:rPr>
+                <w:noProof/>
+                <w:webHidden/>
+              </w:rPr>
+            </w:r>
+            <w:r>
+              <w:rPr>
+                <w:noProof/>
+                <w:webHidden/>
+              </w:rPr>
+              <w:fldChar w:fldCharType="separate"/>
+            </w:r>
+            <w:r>
+              <w:rPr>
+                <w:noProof/>
+                <w:webHidden/>
+              </w:rPr>
+              <w:t>17</w:t>
+            </w:r>
+            <w:r>
+              <w:rPr>
+                <w:noProof/>
+                <w:webHidden/>
+              </w:rPr>
+              <w:fldChar w:fldCharType="end"/>
+            </w:r>
+          </w:hyperlink>
+        </w:p>
+        <w:p>
+          <w:pPr>
+            <w:pStyle w:val="TOC2"/>
+            <w:tabs>
+              <w:tab w:val="right" w:leader="dot" w:pos="9016"/>
+            </w:tabs>
+            <w:rPr>
+              <w:noProof/>
+              <w:lang w:val="en-IN" w:eastAsia="en-IN"/>
+            </w:rPr>
+          </w:pPr>
+          <w:hyperlink w:anchor="_Toc202393873" w:history="1">
+            <w:r>
+              <w:rPr>
+                <w:rStyle w:val="Hyperlink"/>
+                <w:noProof/>
+              </w:rPr>
+              <w:t>Evaluation</w:t>
+            </w:r>
+            <w:r>
+              <w:rPr>
+                <w:noProof/>
+                <w:webHidden/>
+              </w:rPr>
+              <w:tab/>
+            </w:r>
+            <w:r>
+              <w:rPr>
+                <w:noProof/>
+                <w:webHidden/>
+              </w:rPr>
+              <w:fldChar w:fldCharType="begin"/>
+            </w:r>
+            <w:r>
+              <w:rPr>
+                <w:noProof/>
+                <w:webHidden/>
+              </w:rPr>
+              <w:instrText xml:space="preserve"> PAGEREF _Toc202393873 \h </w:instrText>
+            </w:r>
+            <w:r>
+              <w:rPr>
+                <w:noProof/>
+                <w:webHidden/>
+              </w:rPr>
+            </w:r>
+            <w:r>
+              <w:rPr>
+                <w:noProof/>
+                <w:webHidden/>
+              </w:rPr>
+              <w:fldChar w:fldCharType="separate"/>
+            </w:r>
+            <w:r>
+              <w:rPr>
+                <w:noProof/>
+                <w:webHidden/>
+              </w:rPr>
+              <w:t>17</w:t>
+            </w:r>
+            <w:r>
+              <w:rPr>
+                <w:noProof/>
+                <w:webHidden/>
+              </w:rPr>
+              <w:fldChar w:fldCharType="end"/>
+            </w:r>
+          </w:hyperlink>
+        </w:p>
+        <w:p>
+          <w:pPr>
+            <w:pStyle w:val="TOC2"/>
+            <w:tabs>
+              <w:tab w:val="right" w:leader="dot" w:pos="9016"/>
+            </w:tabs>
+            <w:rPr>
+              <w:noProof/>
+              <w:lang w:val="en-IN" w:eastAsia="en-IN"/>
+            </w:rPr>
+          </w:pPr>
+          <w:hyperlink w:anchor="_Toc202393874" w:history="1">
+            <w:r>
+              <w:rPr>
+                <w:rStyle w:val="Hyperlink"/>
+                <w:noProof/>
+              </w:rPr>
+              <w:t>Inferencing</w:t>
+            </w:r>
+            <w:r>
+              <w:rPr>
+                <w:noProof/>
+                <w:webHidden/>
+              </w:rPr>
+              <w:tab/>
+            </w:r>
+            <w:r>
+              <w:rPr>
+                <w:noProof/>
+                <w:webHidden/>
+              </w:rPr>
+              <w:fldChar w:fldCharType="begin"/>
+            </w:r>
+            <w:r>
+              <w:rPr>
+                <w:noProof/>
+                <w:webHidden/>
+              </w:rPr>
+              <w:instrText xml:space="preserve"> PAGEREF _Toc202393874 \h </w:instrText>
+            </w:r>
+            <w:r>
+              <w:rPr>
+                <w:noProof/>
+                <w:webHidden/>
+              </w:rPr>
+            </w:r>
+            <w:r>
+              <w:rPr>
+                <w:noProof/>
+                <w:webHidden/>
+              </w:rPr>
+              <w:fldChar w:fldCharType="separate"/>
+            </w:r>
+            <w:r>
+              <w:rPr>
+                <w:noProof/>
+                <w:webHidden/>
+              </w:rPr>
+              <w:t>17</w:t>
             </w:r>
             <w:r>
               <w:rPr>
@@ -3931,12 +4603,86 @@
               <w:lang w:val="en-IN" w:eastAsia="en-IN"/>
             </w:rPr>
           </w:pPr>
-          <w:hyperlink w:anchor="_Toc202305703" w:history="1">
+          <w:hyperlink w:anchor="_Toc202393875" w:history="1">
             <w:r>
               <w:rPr>
                 <w:rStyle w:val="Hyperlink"/>
                 <w:noProof/>
               </w:rPr>
+              <w:t>Chapter 6: Result Analysis</w:t>
+            </w:r>
+            <w:r>
+              <w:rPr>
+                <w:noProof/>
+                <w:webHidden/>
+              </w:rPr>
+              <w:tab/>
+            </w:r>
+            <w:r>
+              <w:rPr>
+                <w:noProof/>
+                <w:webHidden/>
+              </w:rPr>
+              <w:fldChar w:fldCharType="begin"/>
+            </w:r>
+            <w:r>
+              <w:rPr>
+                <w:noProof/>
+                <w:webHidden/>
+              </w:rPr>
+              <w:instrText xml:space="preserve"> PAGEREF _Toc202393875 \h </w:instrText>
+            </w:r>
+            <w:r>
+              <w:rPr>
+                <w:noProof/>
+                <w:webHidden/>
+              </w:rPr>
+            </w:r>
+            <w:r>
+              <w:rPr>
+                <w:noProof/>
+                <w:webHidden/>
+              </w:rPr>
+              <w:fldChar w:fldCharType="separate"/>
+            </w:r>
+            <w:r>
+              <w:rPr>
+                <w:noProof/>
+                <w:webHidden/>
+              </w:rPr>
+              <w:t>18</w:t>
+            </w:r>
+            <w:r>
+              <w:rPr>
+                <w:noProof/>
+                <w:webHidden/>
+              </w:rPr>
+              <w:fldChar w:fldCharType="end"/>
+            </w:r>
+          </w:hyperlink>
+        </w:p>
+        <w:p>
+          <w:pPr>
+            <w:pStyle w:val="TOC1"/>
+            <w:tabs>
+              <w:tab w:val="right" w:leader="dot" w:pos="9016"/>
+            </w:tabs>
+            <w:ind w:hanging="2"/>
+            <w:rPr>
+              <w:rFonts w:asciiTheme="minorHAnsi" w:eastAsiaTheme="minorEastAsia" w:hAnsiTheme="minorHAnsi" w:cstheme="minorBidi"/>
+              <w:noProof/>
+              <w:position w:val="0"/>
+              <w:sz w:val="22"/>
+              <w:szCs w:val="22"/>
+              <w:lang w:val="en-IN" w:eastAsia="en-IN"/>
+            </w:rPr>
+          </w:pPr>
+          <w:hyperlink w:anchor="_Toc202393876" w:history="1">
+            <w:r>
+              <w:rPr>
+                <w:rStyle w:val="Hyperlink"/>
+                <w:noProof/>
+              </w:rPr>
               <w:t>Conclusion</w:t>
             </w:r>
             <w:r>
@@ -3958,7 +4704,7 @@
                 <w:noProof/>
                 <w:webHidden/>
               </w:rPr>
-              <w:instrText xml:space="preserve"> PAGEREF _Toc202305703 \h </w:instrText>
+              <w:instrText xml:space="preserve"> PAGEREF _Toc202393876 \h </w:instrText>
             </w:r>
             <w:r>
               <w:rPr>
@@ -3978,7 +4724,7 @@
                 <w:noProof/>
                 <w:webHidden/>
               </w:rPr>
-              <w:t>16</w:t>
+              <w:t>19</w:t>
             </w:r>
             <w:r>
               <w:rPr>
@@ -4021,7 +4767,7 @@
         <w:pStyle w:val="Heading1"/>
         <w:ind w:left="1" w:hanging="3"/>
       </w:pPr>
-      <w:bookmarkStart w:id="19" w:name="_Toc202305675"/>
+      <w:bookmarkStart w:id="19" w:name="_Toc202393839"/>
       <w:r>
         <w:lastRenderedPageBreak/>
         <w:t>C</w:t>
@@ -4041,7 +4787,7 @@
         <w:pStyle w:val="Heading2"/>
         <w:ind w:left="1" w:hanging="3"/>
       </w:pPr>
-      <w:bookmarkStart w:id="20" w:name="_Toc202305676"/>
+      <w:bookmarkStart w:id="20" w:name="_Toc202393840"/>
       <w:r>
         <w:t>Background</w:t>
       </w:r>
@@ -4050,6 +4796,7 @@
     <w:p>
       <w:pPr>
         <w:ind w:left="0" w:hanging="2"/>
+        <w:jc w:val="both"/>
       </w:pPr>
       <w:r>
         <w:t xml:space="preserve">Software testing plays a critical role in ensuring that applications function as intended. With the rise of </w:t>
@@ -4073,7 +4820,7 @@
         <w:pStyle w:val="Heading2"/>
         <w:ind w:left="1" w:hanging="3"/>
       </w:pPr>
-      <w:bookmarkStart w:id="21" w:name="_Toc202305677"/>
+      <w:bookmarkStart w:id="21" w:name="_Toc202393841"/>
       <w:r>
         <w:t>Problem</w:t>
       </w:r>
@@ -4082,6 +4829,7 @@
     <w:p>
       <w:pPr>
         <w:ind w:left="0" w:hanging="2"/>
+        <w:jc w:val="both"/>
       </w:pPr>
       <w:r>
         <w:t xml:space="preserve">Manual test data creation is time-consuming, error-prone, and requires deep understanding of complex data schemas. Existing methods struggle to generate diverse, schema-compliant data quickly, especially in fast-paced </w:t>
@@ -4105,7 +4853,7 @@
         <w:pStyle w:val="Heading2"/>
         <w:ind w:left="1" w:hanging="3"/>
       </w:pPr>
-      <w:bookmarkStart w:id="22" w:name="_Toc202305678"/>
+      <w:bookmarkStart w:id="22" w:name="_Toc202393842"/>
       <w:r>
         <w:t>Objectives</w:t>
       </w:r>
@@ -4151,7 +4899,7 @@
           <w:rFonts w:eastAsia="Times New Roman"/>
         </w:rPr>
       </w:pPr>
-      <w:bookmarkStart w:id="23" w:name="_Toc202305679"/>
+      <w:bookmarkStart w:id="23" w:name="_Toc202393843"/>
       <w:r>
         <w:rPr>
           <w:rFonts w:eastAsia="Times New Roman"/>
@@ -4217,7 +4965,7 @@
         <w:pStyle w:val="Heading1"/>
         <w:ind w:leftChars="0" w:left="1" w:firstLineChars="0" w:firstLine="0"/>
       </w:pPr>
-      <w:bookmarkStart w:id="24" w:name="_Toc202305680"/>
+      <w:bookmarkStart w:id="24" w:name="_Toc202393844"/>
       <w:r>
         <w:lastRenderedPageBreak/>
         <w:t xml:space="preserve">Chapter 2: </w:t>
@@ -4232,7 +4980,7 @@
         <w:pStyle w:val="Heading2"/>
         <w:ind w:left="1" w:hanging="3"/>
       </w:pPr>
-      <w:bookmarkStart w:id="25" w:name="_Toc202305681"/>
+      <w:bookmarkStart w:id="25" w:name="_Toc202393845"/>
       <w:r>
         <w:t>Current Approach</w:t>
       </w:r>
@@ -4247,6 +4995,7 @@
     <w:p>
       <w:pPr>
         <w:ind w:left="0" w:hanging="2"/>
+        <w:jc w:val="both"/>
       </w:pPr>
       <w:r>
         <w:t xml:space="preserve">I did a thorough research on how the test data is generated in the industry at present to gain an in depth understanding of the test data generation methods and their strengths and weaknesses. </w:t>
@@ -4261,7 +5010,7 @@
         </w:numPr>
         <w:ind w:leftChars="0" w:firstLineChars="0"/>
       </w:pPr>
-      <w:bookmarkStart w:id="26" w:name="_Toc202305682"/>
+      <w:bookmarkStart w:id="26" w:name="_Toc202393846"/>
       <w:r>
         <w:t>Manual Test Data C</w:t>
       </w:r>
@@ -4273,6 +5022,7 @@
     <w:p>
       <w:pPr>
         <w:ind w:left="0" w:hanging="2"/>
+        <w:jc w:val="both"/>
       </w:pPr>
       <w:r>
         <w:t>Testers create test data by manually entering values that fulfill specific test case requirements. This often requires a strong understanding of the data schema, business logic, and test objectives.</w:t>
@@ -4366,7 +5116,7 @@
         </w:numPr>
         <w:ind w:leftChars="0" w:firstLineChars="0"/>
       </w:pPr>
-      <w:bookmarkStart w:id="27" w:name="_Toc202305683"/>
+      <w:bookmarkStart w:id="27" w:name="_Toc202393847"/>
       <w:r>
         <w:t>Production D</w:t>
       </w:r>
@@ -4468,7 +5218,7 @@
         </w:numPr>
         <w:ind w:leftChars="0" w:firstLineChars="0"/>
       </w:pPr>
-      <w:bookmarkStart w:id="28" w:name="_Toc202305684"/>
+      <w:bookmarkStart w:id="28" w:name="_Toc202393848"/>
       <w:r>
         <w:t>Script-Based Data Generation</w:t>
       </w:r>
@@ -4587,7 +5337,7 @@
         </w:numPr>
         <w:ind w:leftChars="0" w:firstLineChars="0"/>
       </w:pPr>
-      <w:bookmarkStart w:id="29" w:name="_Toc202305685"/>
+      <w:bookmarkStart w:id="29" w:name="_Toc202393849"/>
       <w:r>
         <w:t>Record and Replay</w:t>
       </w:r>
@@ -4891,7 +5641,7 @@
           <w:lang w:val="en-IN" w:eastAsia="en-IN"/>
         </w:rPr>
       </w:pPr>
-      <w:bookmarkStart w:id="30" w:name="_Toc202305686"/>
+      <w:bookmarkStart w:id="30" w:name="_Toc202393850"/>
       <w:r>
         <w:rPr>
           <w:lang w:val="en-IN" w:eastAsia="en-IN"/>
@@ -5092,7 +5842,7 @@
           <w:lang w:val="en-IN" w:eastAsia="en-IN"/>
         </w:rPr>
       </w:pPr>
-      <w:bookmarkStart w:id="31" w:name="_Toc202305687"/>
+      <w:bookmarkStart w:id="31" w:name="_Toc202393851"/>
       <w:r>
         <w:rPr>
           <w:lang w:val="en-IN" w:eastAsia="en-IN"/>
@@ -5104,6 +5854,7 @@
     <w:p>
       <w:pPr>
         <w:ind w:left="0" w:hanging="2"/>
+        <w:jc w:val="both"/>
       </w:pPr>
       <w:r>
         <w:t xml:space="preserve">Uses machine learning models or large language models (LLMs) to learn patterns from existing data or user instructions, </w:t>
@@ -5213,7 +5964,7 @@
           <w:lang w:val="en-IN" w:eastAsia="en-IN"/>
         </w:rPr>
       </w:pPr>
-      <w:bookmarkStart w:id="32" w:name="_Toc202305688"/>
+      <w:bookmarkStart w:id="32" w:name="_Toc202393852"/>
       <w:r>
         <w:rPr>
           <w:lang w:val="en-IN" w:eastAsia="en-IN"/>
@@ -5225,6 +5976,7 @@
     <w:p>
       <w:pPr>
         <w:ind w:left="0" w:hanging="2"/>
+        <w:jc w:val="both"/>
         <w:rPr>
           <w:lang w:val="en-IN" w:eastAsia="en-IN"/>
         </w:rPr>
@@ -5868,32 +6620,52 @@
         <w:ind w:left="0" w:hanging="2"/>
         <w:jc w:val="center"/>
         <w:rPr>
+          <w:color w:val="000000" w:themeColor="text1"/>
           <w:lang w:val="en-IN" w:eastAsia="en-IN"/>
         </w:rPr>
       </w:pPr>
       <w:bookmarkStart w:id="33" w:name="_Toc202136641"/>
       <w:r>
+        <w:rPr>
+          <w:color w:val="000000" w:themeColor="text1"/>
+        </w:rPr>
         <w:t xml:space="preserve">Table </w:t>
       </w:r>
       <w:r>
+        <w:rPr>
+          <w:color w:val="000000" w:themeColor="text1"/>
+        </w:rPr>
         <w:fldChar w:fldCharType="begin"/>
       </w:r>
       <w:r>
+        <w:rPr>
+          <w:color w:val="000000" w:themeColor="text1"/>
+        </w:rPr>
         <w:instrText xml:space="preserve"> SEQ Table \* ARABIC </w:instrText>
       </w:r>
       <w:r>
+        <w:rPr>
+          <w:color w:val="000000" w:themeColor="text1"/>
+        </w:rPr>
         <w:fldChar w:fldCharType="separate"/>
       </w:r>
       <w:r>
         <w:rPr>
           <w:noProof/>
+          <w:color w:val="000000" w:themeColor="text1"/>
         </w:rPr>
         <w:t>1</w:t>
       </w:r>
       <w:r>
+        <w:rPr>
+          <w:color w:val="000000" w:themeColor="text1"/>
+        </w:rPr>
         <w:fldChar w:fldCharType="end"/>
       </w:r>
       <w:r>
+        <w:rPr>
+          <w:color w:val="000000" w:themeColor="text1"/>
+        </w:rPr>
         <w:t xml:space="preserve"> Comparison of Current Data Generation Approaches</w:t>
       </w:r>
       <w:bookmarkEnd w:id="33"/>
@@ -6000,7 +6772,7 @@
           <w:lang w:val="en-IN" w:eastAsia="en-IN"/>
         </w:rPr>
       </w:pPr>
-      <w:bookmarkStart w:id="34" w:name="_Toc202305689"/>
+      <w:bookmarkStart w:id="34" w:name="_Toc202393853"/>
       <w:r>
         <w:rPr>
           <w:lang w:val="en-IN" w:eastAsia="en-IN"/>
@@ -6140,7 +6912,7 @@
           <w:lang w:val="en-IN" w:eastAsia="en-IN"/>
         </w:rPr>
       </w:pPr>
-      <w:bookmarkStart w:id="35" w:name="_Toc202305690"/>
+      <w:bookmarkStart w:id="35" w:name="_Toc202393854"/>
       <w:r>
         <w:rPr>
           <w:lang w:val="en-IN" w:eastAsia="en-IN"/>
@@ -6152,6 +6924,7 @@
     <w:p>
       <w:pPr>
         <w:ind w:left="0" w:hanging="2"/>
+        <w:jc w:val="both"/>
         <w:rPr>
           <w:lang w:val="en-IN" w:eastAsia="en-IN"/>
         </w:rPr>
@@ -6172,14 +6945,16 @@
     <w:p>
       <w:pPr>
         <w:ind w:left="0" w:hanging="2"/>
-        <w:rPr>
-          <w:lang w:val="en-IN" w:eastAsia="en-IN"/>
-        </w:rPr>
-      </w:pPr>
-    </w:p>
-    <w:p>
-      <w:pPr>
-        <w:ind w:left="0" w:hanging="2"/>
+        <w:jc w:val="both"/>
+        <w:rPr>
+          <w:lang w:val="en-IN" w:eastAsia="en-IN"/>
+        </w:rPr>
+      </w:pPr>
+    </w:p>
+    <w:p>
+      <w:pPr>
+        <w:ind w:left="0" w:hanging="2"/>
+        <w:jc w:val="both"/>
         <w:rPr>
           <w:lang w:val="en-IN" w:eastAsia="en-IN"/>
         </w:rPr>
@@ -6194,6 +6969,7 @@
     <w:p>
       <w:pPr>
         <w:ind w:left="0" w:hanging="2"/>
+        <w:jc w:val="both"/>
         <w:rPr>
           <w:lang w:val="en-IN" w:eastAsia="en-IN"/>
         </w:rPr>
@@ -6215,6 +6991,7 @@
     <w:p>
       <w:pPr>
         <w:ind w:left="0" w:hanging="2"/>
+        <w:jc w:val="both"/>
         <w:rPr>
           <w:lang w:val="en-IN" w:eastAsia="en-IN"/>
         </w:rPr>
@@ -6236,6 +7013,7 @@
     <w:p>
       <w:pPr>
         <w:ind w:left="0" w:hanging="2"/>
+        <w:jc w:val="both"/>
         <w:rPr>
           <w:lang w:val="en-IN" w:eastAsia="en-IN"/>
         </w:rPr>
@@ -6257,6 +7035,7 @@
     <w:p>
       <w:pPr>
         <w:ind w:left="0" w:hanging="2"/>
+        <w:jc w:val="both"/>
         <w:rPr>
           <w:lang w:val="en-IN" w:eastAsia="en-IN"/>
         </w:rPr>
@@ -6306,7 +7085,7 @@
         <w:pStyle w:val="Heading1"/>
         <w:ind w:leftChars="0" w:left="1" w:firstLineChars="0" w:firstLine="0"/>
       </w:pPr>
-      <w:bookmarkStart w:id="36" w:name="_Toc202305691"/>
+      <w:bookmarkStart w:id="36" w:name="_Toc202393855"/>
       <w:r>
         <w:lastRenderedPageBreak/>
         <w:t>Chapter 3: Literature Review</w:t>
@@ -6327,7 +7106,7 @@
         <w:pStyle w:val="Heading1"/>
         <w:ind w:leftChars="0" w:left="1" w:firstLineChars="0" w:firstLine="0"/>
       </w:pPr>
-      <w:bookmarkStart w:id="37" w:name="_Toc202305692"/>
+      <w:bookmarkStart w:id="37" w:name="_Toc202393856"/>
       <w:r>
         <w:lastRenderedPageBreak/>
         <w:t>Chapter 4</w:t>
@@ -6348,7 +7127,7 @@
         <w:pStyle w:val="Heading2"/>
         <w:ind w:left="1" w:hanging="3"/>
       </w:pPr>
-      <w:bookmarkStart w:id="38" w:name="_Toc202305693"/>
+      <w:bookmarkStart w:id="38" w:name="_Toc202393857"/>
       <w:r>
         <w:t>Requirements</w:t>
       </w:r>
@@ -6357,15 +7136,14 @@
     <w:p>
       <w:pPr>
         <w:ind w:left="0" w:hanging="2"/>
+        <w:jc w:val="both"/>
       </w:pPr>
       <w:r>
         <w:t xml:space="preserve">This section will describe the requirements of the solution considering the scope of the project and real world </w:t>
       </w:r>
-      <w:proofErr w:type="spellStart"/>
-      <w:r>
-        <w:t>usecase</w:t>
-      </w:r>
-      <w:proofErr w:type="spellEnd"/>
+      <w:r>
+        <w:t>use case</w:t>
+      </w:r>
       <w:r>
         <w:t>.</w:t>
       </w:r>
@@ -6375,7 +7153,7 @@
         <w:pStyle w:val="Heading3"/>
         <w:ind w:left="0" w:hanging="2"/>
       </w:pPr>
-      <w:bookmarkStart w:id="39" w:name="_Toc202305694"/>
+      <w:bookmarkStart w:id="39" w:name="_Toc202393858"/>
       <w:r>
         <w:t>Functional</w:t>
       </w:r>
@@ -6439,7 +7217,7 @@
         <w:pStyle w:val="Heading3"/>
         <w:ind w:left="0" w:hanging="2"/>
       </w:pPr>
-      <w:bookmarkStart w:id="40" w:name="_Toc202305695"/>
+      <w:bookmarkStart w:id="40" w:name="_Toc202393859"/>
       <w:r>
         <w:t>Non-Functional</w:t>
       </w:r>
@@ -6493,7 +7271,7 @@
         <w:pStyle w:val="Heading2"/>
         <w:ind w:left="1" w:hanging="3"/>
       </w:pPr>
-      <w:bookmarkStart w:id="41" w:name="_Toc202305696"/>
+      <w:bookmarkStart w:id="41" w:name="_Toc202393860"/>
       <w:r>
         <w:t xml:space="preserve">High-level </w:t>
       </w:r>
@@ -6580,30 +7358,52 @@
         <w:pStyle w:val="Caption"/>
         <w:ind w:left="0" w:hanging="2"/>
         <w:jc w:val="center"/>
-      </w:pPr>
-      <w:bookmarkStart w:id="42" w:name="_Toc202303267"/>
-      <w:r>
+        <w:rPr>
+          <w:color w:val="000000" w:themeColor="text1"/>
+        </w:rPr>
+      </w:pPr>
+      <w:bookmarkStart w:id="42" w:name="_Toc202391800"/>
+      <w:r>
+        <w:rPr>
+          <w:color w:val="000000" w:themeColor="text1"/>
+        </w:rPr>
         <w:t xml:space="preserve">Figure </w:t>
       </w:r>
       <w:r>
+        <w:rPr>
+          <w:color w:val="000000" w:themeColor="text1"/>
+        </w:rPr>
         <w:fldChar w:fldCharType="begin"/>
       </w:r>
       <w:r>
+        <w:rPr>
+          <w:color w:val="000000" w:themeColor="text1"/>
+        </w:rPr>
         <w:instrText xml:space="preserve"> SEQ Figure \* ARABIC </w:instrText>
       </w:r>
       <w:r>
+        <w:rPr>
+          <w:color w:val="000000" w:themeColor="text1"/>
+        </w:rPr>
         <w:fldChar w:fldCharType="separate"/>
       </w:r>
       <w:r>
         <w:rPr>
           <w:noProof/>
+          <w:color w:val="000000" w:themeColor="text1"/>
         </w:rPr>
         <w:t>1</w:t>
       </w:r>
       <w:r>
+        <w:rPr>
+          <w:color w:val="000000" w:themeColor="text1"/>
+        </w:rPr>
         <w:fldChar w:fldCharType="end"/>
       </w:r>
       <w:r>
+        <w:rPr>
+          <w:color w:val="000000" w:themeColor="text1"/>
+        </w:rPr>
         <w:t xml:space="preserve"> High Level Architecture of the Solution</w:t>
       </w:r>
       <w:bookmarkEnd w:id="42"/>
@@ -6613,7 +7413,7 @@
         <w:pStyle w:val="Heading3"/>
         <w:ind w:left="0" w:hanging="2"/>
       </w:pPr>
-      <w:bookmarkStart w:id="43" w:name="_Toc202305697"/>
+      <w:bookmarkStart w:id="43" w:name="_Toc202393861"/>
       <w:r>
         <w:t>Data</w:t>
       </w:r>
@@ -6660,7 +7460,7 @@
         <w:pStyle w:val="Heading3"/>
         <w:ind w:left="0" w:hanging="2"/>
       </w:pPr>
-      <w:bookmarkStart w:id="44" w:name="_Toc202305698"/>
+      <w:bookmarkStart w:id="44" w:name="_Toc202393862"/>
       <w:r>
         <w:lastRenderedPageBreak/>
         <w:t>Model (LLM)</w:t>
@@ -6670,6 +7470,7 @@
     <w:p>
       <w:pPr>
         <w:ind w:left="0" w:hanging="2"/>
+        <w:jc w:val="both"/>
       </w:pPr>
       <w:r>
         <w:t xml:space="preserve">LLM will be used for understanding the user input and reasoning. It will also be </w:t>
@@ -6702,7 +7503,7 @@
         <w:pStyle w:val="Heading3"/>
         <w:ind w:left="0" w:hanging="2"/>
       </w:pPr>
-      <w:bookmarkStart w:id="45" w:name="_Toc202305699"/>
+      <w:bookmarkStart w:id="45" w:name="_Toc202393863"/>
       <w:r>
         <w:t>API</w:t>
       </w:r>
@@ -6711,6 +7512,7 @@
     <w:p>
       <w:pPr>
         <w:ind w:left="0" w:hanging="2"/>
+        <w:jc w:val="both"/>
       </w:pPr>
       <w:r>
         <w:t>The trained model will be served through REST APIs. APIs are the current industry standards when it comes to providing a service. With micro-service architecture, and various options to implement, APIs will be created to expose the model which will be consumed by the end interfaces.</w:t>
@@ -6726,7 +7528,7 @@
         <w:pStyle w:val="Heading3"/>
         <w:ind w:left="0" w:hanging="2"/>
       </w:pPr>
-      <w:bookmarkStart w:id="46" w:name="_Toc202305700"/>
+      <w:bookmarkStart w:id="46" w:name="_Toc202393864"/>
       <w:r>
         <w:t>Interfaces</w:t>
       </w:r>
@@ -6735,6 +7537,7 @@
     <w:p>
       <w:pPr>
         <w:ind w:left="0" w:hanging="2"/>
+        <w:jc w:val="both"/>
       </w:pPr>
       <w:r>
         <w:t xml:space="preserve">Once the model is available as an API, the options for interface are endless. The most obvious and meaningful choice will be a chat interface where a user can input the requirement and get the model generate the data. </w:t>
@@ -6750,7 +7553,7 @@
         <w:pStyle w:val="Heading2"/>
         <w:ind w:left="1" w:hanging="3"/>
       </w:pPr>
-      <w:bookmarkStart w:id="47" w:name="_Toc202305701"/>
+      <w:bookmarkStart w:id="47" w:name="_Toc202393865"/>
       <w:r>
         <w:t>Scope of the project</w:t>
       </w:r>
@@ -6759,6 +7562,7 @@
     <w:p>
       <w:pPr>
         <w:ind w:left="0" w:hanging="2"/>
+        <w:jc w:val="both"/>
       </w:pPr>
       <w:r>
         <w:t xml:space="preserve">The above design is </w:t>
@@ -6796,10 +7600,12 @@
         <w:pStyle w:val="Heading1"/>
         <w:ind w:left="1" w:hanging="3"/>
       </w:pPr>
+      <w:bookmarkStart w:id="48" w:name="_Toc202393866"/>
       <w:r>
         <w:lastRenderedPageBreak/>
         <w:t>Chapter 5: Technical Implementation</w:t>
       </w:r>
+      <w:bookmarkEnd w:id="48"/>
     </w:p>
     <w:p>
       <w:pPr>
@@ -6816,8 +7622,971 @@
       <w:pPr>
         <w:ind w:left="0" w:hanging="2"/>
       </w:pPr>
-      <w:bookmarkStart w:id="48" w:name="_GoBack"/>
-      <w:bookmarkEnd w:id="48"/>
+    </w:p>
+    <w:p>
+      <w:pPr>
+        <w:pStyle w:val="Heading2"/>
+        <w:ind w:left="1" w:hanging="3"/>
+      </w:pPr>
+      <w:bookmarkStart w:id="49" w:name="_Toc202393867"/>
+      <w:r>
+        <w:t>Model</w:t>
+      </w:r>
+      <w:bookmarkEnd w:id="49"/>
+    </w:p>
+    <w:p>
+      <w:pPr>
+        <w:ind w:left="0" w:hanging="2"/>
+        <w:jc w:val="both"/>
+      </w:pPr>
+      <w:r>
+        <w:t>Selection of a model is subjective to individual who evaluates the various models and the constraints one has on the requirements. We can basically choose any 7B+ model to do our task but keeping the resources needed to train and the cost in mind, I decided to go with a 7B model which gives good reasoning and multi turn chats.</w:t>
+      </w:r>
+    </w:p>
+    <w:p>
+      <w:pPr>
+        <w:ind w:left="0" w:hanging="2"/>
+        <w:jc w:val="both"/>
+      </w:pPr>
+    </w:p>
+    <w:p>
+      <w:pPr>
+        <w:ind w:left="0" w:hanging="2"/>
+        <w:jc w:val="both"/>
+      </w:pPr>
+      <w:r>
+        <w:t>Mistral-7B-Instruct-v0.3</w:t>
+      </w:r>
+    </w:p>
+    <w:p>
+      <w:pPr>
+        <w:ind w:left="0" w:hanging="2"/>
+        <w:jc w:val="both"/>
+      </w:pPr>
+    </w:p>
+    <w:p>
+      <w:pPr>
+        <w:ind w:left="0" w:hanging="2"/>
+        <w:jc w:val="both"/>
+      </w:pPr>
+      <w:r>
+        <w:t>Mistral 7B Instruct is the instruction tuned version of the base model Mistral 7B from Mistral AI. It is an open source LLM with 7.3 billion parameters and 8K context length. It boasts strong reasoning capabilities and better performance on chat and coding tasks.</w:t>
+      </w:r>
+    </w:p>
+    <w:p>
+      <w:pPr>
+        <w:ind w:left="0" w:hanging="2"/>
+        <w:jc w:val="both"/>
+      </w:pPr>
+    </w:p>
+    <w:p>
+      <w:pPr>
+        <w:ind w:left="0" w:hanging="2"/>
+        <w:jc w:val="both"/>
+      </w:pPr>
+      <w:r>
+        <w:t xml:space="preserve">Our project which is primarily a chat based solution will benefit from the instruction tuned version of the Mistral 7b model. </w:t>
+      </w:r>
+      <w:r>
+        <w:t>We also need strong reasoning capability in order to understand the user requirement and generate the data. The below performance chart from the official Mistral site shows the models performance against various other models.</w:t>
+      </w:r>
+    </w:p>
+    <w:p>
+      <w:pPr>
+        <w:keepNext/>
+        <w:ind w:left="0" w:hanging="2"/>
+      </w:pPr>
+      <w:r>
+        <w:drawing>
+          <wp:inline distT="0" distB="0" distL="0" distR="0" wp14:anchorId="5BE763A8" wp14:editId="56E70FED">
+            <wp:extent cx="5731510" cy="2013377"/>
+            <wp:effectExtent l="0" t="0" r="2540" b="6350"/>
+            <wp:docPr id="2" name="Picture 2"/>
+            <wp:cNvGraphicFramePr>
+              <a:graphicFrameLocks xmlns:a="http://schemas.openxmlformats.org/drawingml/2006/main" noChangeAspect="1"/>
+            </wp:cNvGraphicFramePr>
+            <a:graphic xmlns:a="http://schemas.openxmlformats.org/drawingml/2006/main">
+              <a:graphicData uri="http://schemas.openxmlformats.org/drawingml/2006/picture">
+                <pic:pic xmlns:pic="http://schemas.openxmlformats.org/drawingml/2006/picture">
+                  <pic:nvPicPr>
+                    <pic:cNvPr id="0" name=""/>
+                    <pic:cNvPicPr/>
+                  </pic:nvPicPr>
+                  <pic:blipFill>
+                    <a:blip r:embed="rId10"/>
+                    <a:stretch>
+                      <a:fillRect/>
+                    </a:stretch>
+                  </pic:blipFill>
+                  <pic:spPr>
+                    <a:xfrm>
+                      <a:off x="0" y="0"/>
+                      <a:ext cx="5731510" cy="2013377"/>
+                    </a:xfrm>
+                    <a:prstGeom prst="rect">
+                      <a:avLst/>
+                    </a:prstGeom>
+                  </pic:spPr>
+                </pic:pic>
+              </a:graphicData>
+            </a:graphic>
+          </wp:inline>
+        </w:drawing>
+      </w:r>
+    </w:p>
+    <w:p>
+      <w:pPr>
+        <w:pStyle w:val="Caption"/>
+        <w:ind w:left="0" w:hanging="2"/>
+        <w:jc w:val="center"/>
+        <w:rPr>
+          <w:color w:val="000000" w:themeColor="text1"/>
+        </w:rPr>
+      </w:pPr>
+      <w:bookmarkStart w:id="50" w:name="_Toc202391801"/>
+      <w:r>
+        <w:rPr>
+          <w:color w:val="000000" w:themeColor="text1"/>
+        </w:rPr>
+        <w:t xml:space="preserve">Figure </w:t>
+      </w:r>
+      <w:r>
+        <w:rPr>
+          <w:color w:val="000000" w:themeColor="text1"/>
+        </w:rPr>
+        <w:fldChar w:fldCharType="begin"/>
+      </w:r>
+      <w:r>
+        <w:rPr>
+          <w:color w:val="000000" w:themeColor="text1"/>
+        </w:rPr>
+        <w:instrText xml:space="preserve"> SEQ Figure \* ARABIC </w:instrText>
+      </w:r>
+      <w:r>
+        <w:rPr>
+          <w:color w:val="000000" w:themeColor="text1"/>
+        </w:rPr>
+        <w:fldChar w:fldCharType="separate"/>
+      </w:r>
+      <w:r>
+        <w:rPr>
+          <w:noProof/>
+          <w:color w:val="000000" w:themeColor="text1"/>
+        </w:rPr>
+        <w:t>2</w:t>
+      </w:r>
+      <w:r>
+        <w:rPr>
+          <w:color w:val="000000" w:themeColor="text1"/>
+        </w:rPr>
+        <w:fldChar w:fldCharType="end"/>
+      </w:r>
+      <w:proofErr w:type="gramStart"/>
+      <w:r>
+        <w:rPr>
+          <w:color w:val="000000" w:themeColor="text1"/>
+        </w:rPr>
+        <w:t xml:space="preserve"> Performance comparison</w:t>
+      </w:r>
+      <w:proofErr w:type="gramEnd"/>
+      <w:r>
+        <w:rPr>
+          <w:color w:val="000000" w:themeColor="text1"/>
+        </w:rPr>
+        <w:t xml:space="preserve"> of Mistral-7B </w:t>
+      </w:r>
+      <w:proofErr w:type="spellStart"/>
+      <w:r>
+        <w:rPr>
+          <w:color w:val="000000" w:themeColor="text1"/>
+        </w:rPr>
+        <w:t>vs</w:t>
+      </w:r>
+      <w:proofErr w:type="spellEnd"/>
+      <w:r>
+        <w:rPr>
+          <w:color w:val="000000" w:themeColor="text1"/>
+        </w:rPr>
+        <w:t xml:space="preserve"> others</w:t>
+      </w:r>
+      <w:bookmarkEnd w:id="50"/>
+    </w:p>
+    <w:p>
+      <w:pPr>
+        <w:ind w:left="0" w:hanging="2"/>
+      </w:pPr>
+      <w:r>
+        <w:t>The instruction tuned version of the mistral 7B has outperformed the other models as per the official site.</w:t>
+      </w:r>
+    </w:p>
+    <w:p>
+      <w:pPr>
+        <w:keepNext/>
+        <w:ind w:left="0" w:hanging="2"/>
+        <w:jc w:val="center"/>
+      </w:pPr>
+      <w:r>
+        <w:drawing>
+          <wp:inline distT="0" distB="0" distL="0" distR="0" wp14:anchorId="487E2C47" wp14:editId="2B758446">
+            <wp:extent cx="3561347" cy="2171370"/>
+            <wp:effectExtent l="0" t="0" r="1270" b="635"/>
+            <wp:docPr id="3" name="Picture 3"/>
+            <wp:cNvGraphicFramePr>
+              <a:graphicFrameLocks xmlns:a="http://schemas.openxmlformats.org/drawingml/2006/main" noChangeAspect="1"/>
+            </wp:cNvGraphicFramePr>
+            <a:graphic xmlns:a="http://schemas.openxmlformats.org/drawingml/2006/main">
+              <a:graphicData uri="http://schemas.openxmlformats.org/drawingml/2006/picture">
+                <pic:pic xmlns:pic="http://schemas.openxmlformats.org/drawingml/2006/picture">
+                  <pic:nvPicPr>
+                    <pic:cNvPr id="0" name=""/>
+                    <pic:cNvPicPr/>
+                  </pic:nvPicPr>
+                  <pic:blipFill>
+                    <a:blip r:embed="rId11"/>
+                    <a:stretch>
+                      <a:fillRect/>
+                    </a:stretch>
+                  </pic:blipFill>
+                  <pic:spPr>
+                    <a:xfrm>
+                      <a:off x="0" y="0"/>
+                      <a:ext cx="3559472" cy="2170227"/>
+                    </a:xfrm>
+                    <a:prstGeom prst="rect">
+                      <a:avLst/>
+                    </a:prstGeom>
+                  </pic:spPr>
+                </pic:pic>
+              </a:graphicData>
+            </a:graphic>
+          </wp:inline>
+        </w:drawing>
+      </w:r>
+    </w:p>
+    <w:p>
+      <w:pPr>
+        <w:pStyle w:val="Caption"/>
+        <w:ind w:left="0" w:hanging="2"/>
+        <w:jc w:val="center"/>
+        <w:rPr>
+          <w:color w:val="000000" w:themeColor="text1"/>
+        </w:rPr>
+      </w:pPr>
+      <w:bookmarkStart w:id="51" w:name="_Toc202391802"/>
+      <w:r>
+        <w:rPr>
+          <w:color w:val="000000" w:themeColor="text1"/>
+        </w:rPr>
+        <w:t xml:space="preserve">Figure </w:t>
+      </w:r>
+      <w:r>
+        <w:rPr>
+          <w:color w:val="000000" w:themeColor="text1"/>
+        </w:rPr>
+        <w:fldChar w:fldCharType="begin"/>
+      </w:r>
+      <w:r>
+        <w:rPr>
+          <w:color w:val="000000" w:themeColor="text1"/>
+        </w:rPr>
+        <w:instrText xml:space="preserve"> SEQ Figure \* ARABIC </w:instrText>
+      </w:r>
+      <w:r>
+        <w:rPr>
+          <w:color w:val="000000" w:themeColor="text1"/>
+        </w:rPr>
+        <w:fldChar w:fldCharType="separate"/>
+      </w:r>
+      <w:r>
+        <w:rPr>
+          <w:noProof/>
+          <w:color w:val="000000" w:themeColor="text1"/>
+        </w:rPr>
+        <w:t>3</w:t>
+      </w:r>
+      <w:r>
+        <w:rPr>
+          <w:color w:val="000000" w:themeColor="text1"/>
+        </w:rPr>
+        <w:fldChar w:fldCharType="end"/>
+      </w:r>
+      <w:r>
+        <w:rPr>
+          <w:color w:val="000000" w:themeColor="text1"/>
+        </w:rPr>
+        <w:t xml:space="preserve"> Mistral-7B-Instruct benchmark</w:t>
+      </w:r>
+      <w:bookmarkEnd w:id="51"/>
+    </w:p>
+    <w:p>
+      <w:pPr>
+        <w:pStyle w:val="Heading3"/>
+        <w:ind w:left="0" w:hanging="2"/>
+      </w:pPr>
+      <w:bookmarkStart w:id="52" w:name="_Toc202393868"/>
+      <w:r>
+        <w:lastRenderedPageBreak/>
+        <w:t>Other models considered</w:t>
+      </w:r>
+      <w:bookmarkEnd w:id="52"/>
+    </w:p>
+    <w:p>
+      <w:pPr>
+        <w:ind w:left="0" w:hanging="2"/>
+        <w:jc w:val="both"/>
+      </w:pPr>
+      <w:proofErr w:type="spellStart"/>
+      <w:r>
+        <w:t>LLaMa</w:t>
+      </w:r>
+      <w:proofErr w:type="spellEnd"/>
+      <w:r>
+        <w:t xml:space="preserve"> 3 8B is a model from Meta and it too has better performance equivalent to the Mistral but the lack of official instruction variant has pushed to </w:t>
+      </w:r>
+      <w:r>
+        <w:t>choose</w:t>
+      </w:r>
+      <w:r>
+        <w:t xml:space="preserve"> the Mistral-7B-Instruct.</w:t>
+      </w:r>
+    </w:p>
+    <w:p>
+      <w:pPr>
+        <w:ind w:left="0" w:hanging="2"/>
+        <w:jc w:val="both"/>
+      </w:pPr>
+    </w:p>
+    <w:p>
+      <w:pPr>
+        <w:ind w:left="0" w:hanging="2"/>
+        <w:jc w:val="both"/>
+      </w:pPr>
+      <w:proofErr w:type="spellStart"/>
+      <w:r>
+        <w:t>StarCoder</w:t>
+      </w:r>
+      <w:proofErr w:type="spellEnd"/>
+      <w:r>
+        <w:t>, a model better at handling the coding task is also considered. To keep the model size smaller and training shorter, I have still chosen the Mistral-7B-Instruct.</w:t>
+      </w:r>
+    </w:p>
+    <w:p>
+      <w:pPr>
+        <w:pStyle w:val="Heading2"/>
+        <w:ind w:left="1" w:hanging="3"/>
+      </w:pPr>
+      <w:bookmarkStart w:id="53" w:name="_Toc202393869"/>
+      <w:r>
+        <w:t>Dataset</w:t>
+      </w:r>
+      <w:r>
+        <w:t xml:space="preserve"> format and Preparation</w:t>
+      </w:r>
+      <w:bookmarkEnd w:id="53"/>
+    </w:p>
+    <w:p>
+      <w:pPr>
+        <w:ind w:left="0" w:hanging="2"/>
+        <w:jc w:val="both"/>
+      </w:pPr>
+      <w:r>
+        <w:t>The data</w:t>
+      </w:r>
+      <w:r>
+        <w:t>-</w:t>
+      </w:r>
+      <w:r>
+        <w:t xml:space="preserve">set, mostly will be handcrafter for this proof of concept. A real world solution will have much better ways to </w:t>
+      </w:r>
+      <w:r>
+        <w:t>source</w:t>
+      </w:r>
+      <w:r>
+        <w:t xml:space="preserve"> data</w:t>
+      </w:r>
+      <w:r>
+        <w:t xml:space="preserve"> from the production systems. The format of the training data will be in instruction-response pairs. In addition to the instruction-response, the context, the schema of the data structure will also be included in the dataset to make the model understand the context and generate the data conforming to the structure in the context.</w:t>
+      </w:r>
+    </w:p>
+    <w:p>
+      <w:pPr>
+        <w:ind w:left="0" w:hanging="2"/>
+        <w:jc w:val="both"/>
+      </w:pPr>
+    </w:p>
+    <w:p>
+      <w:pPr>
+        <w:ind w:left="0" w:hanging="2"/>
+        <w:jc w:val="both"/>
+      </w:pPr>
+      <w:r>
+        <w:t xml:space="preserve">Mistral suggests the data to be prepared in </w:t>
+      </w:r>
+      <w:proofErr w:type="spellStart"/>
+      <w:r>
+        <w:t>jsonl</w:t>
+      </w:r>
+      <w:proofErr w:type="spellEnd"/>
+      <w:r>
+        <w:t xml:space="preserve"> format, multi turn instruction-response pairs. The context can be included in the initial instruction. The following figure shows the format of the data as suggested by Mistral.</w:t>
+      </w:r>
+    </w:p>
+    <w:p>
+      <w:pPr>
+        <w:keepNext/>
+        <w:ind w:left="0" w:hanging="2"/>
+        <w:jc w:val="center"/>
+      </w:pPr>
+      <w:r>
+        <w:rPr>
+          <w:noProof/>
+          <w:lang w:val="en-IN" w:eastAsia="en-IN"/>
+        </w:rPr>
+        <w:drawing>
+          <wp:inline distT="0" distB="0" distL="0" distR="0" wp14:anchorId="7D901E79" wp14:editId="1CEE04F1">
+            <wp:extent cx="3943076" cy="2532247"/>
+            <wp:effectExtent l="0" t="0" r="635" b="1905"/>
+            <wp:docPr id="4" name="Picture 4"/>
+            <wp:cNvGraphicFramePr>
+              <a:graphicFrameLocks xmlns:a="http://schemas.openxmlformats.org/drawingml/2006/main" noChangeAspect="1"/>
+            </wp:cNvGraphicFramePr>
+            <a:graphic xmlns:a="http://schemas.openxmlformats.org/drawingml/2006/main">
+              <a:graphicData uri="http://schemas.openxmlformats.org/drawingml/2006/picture">
+                <pic:pic xmlns:pic="http://schemas.openxmlformats.org/drawingml/2006/picture">
+                  <pic:nvPicPr>
+                    <pic:cNvPr id="0" name=""/>
+                    <pic:cNvPicPr/>
+                  </pic:nvPicPr>
+                  <pic:blipFill>
+                    <a:blip r:embed="rId12"/>
+                    <a:stretch>
+                      <a:fillRect/>
+                    </a:stretch>
+                  </pic:blipFill>
+                  <pic:spPr>
+                    <a:xfrm>
+                      <a:off x="0" y="0"/>
+                      <a:ext cx="3940896" cy="2530847"/>
+                    </a:xfrm>
+                    <a:prstGeom prst="rect">
+                      <a:avLst/>
+                    </a:prstGeom>
+                  </pic:spPr>
+                </pic:pic>
+              </a:graphicData>
+            </a:graphic>
+          </wp:inline>
+        </w:drawing>
+      </w:r>
+    </w:p>
+    <w:p>
+      <w:pPr>
+        <w:pStyle w:val="Caption"/>
+        <w:ind w:left="0" w:hanging="2"/>
+        <w:jc w:val="center"/>
+        <w:rPr>
+          <w:color w:val="000000" w:themeColor="text1"/>
+        </w:rPr>
+      </w:pPr>
+      <w:r>
+        <w:rPr>
+          <w:color w:val="000000" w:themeColor="text1"/>
+        </w:rPr>
+        <w:t xml:space="preserve">Figure </w:t>
+      </w:r>
+      <w:r>
+        <w:rPr>
+          <w:color w:val="000000" w:themeColor="text1"/>
+        </w:rPr>
+        <w:fldChar w:fldCharType="begin"/>
+      </w:r>
+      <w:r>
+        <w:rPr>
+          <w:color w:val="000000" w:themeColor="text1"/>
+        </w:rPr>
+        <w:instrText xml:space="preserve"> SEQ Figure \* ARABIC </w:instrText>
+      </w:r>
+      <w:r>
+        <w:rPr>
+          <w:color w:val="000000" w:themeColor="text1"/>
+        </w:rPr>
+        <w:fldChar w:fldCharType="separate"/>
+      </w:r>
+      <w:r>
+        <w:rPr>
+          <w:noProof/>
+          <w:color w:val="000000" w:themeColor="text1"/>
+        </w:rPr>
+        <w:t>4</w:t>
+      </w:r>
+      <w:r>
+        <w:rPr>
+          <w:color w:val="000000" w:themeColor="text1"/>
+        </w:rPr>
+        <w:fldChar w:fldCharType="end"/>
+      </w:r>
+      <w:r>
+        <w:rPr>
+          <w:color w:val="000000" w:themeColor="text1"/>
+        </w:rPr>
+        <w:t xml:space="preserve"> Dataset pattern</w:t>
+      </w:r>
+    </w:p>
+    <w:p>
+      <w:pPr>
+        <w:pStyle w:val="Heading3"/>
+        <w:ind w:left="0" w:hanging="2"/>
+      </w:pPr>
+      <w:bookmarkStart w:id="54" w:name="_Toc202393870"/>
+      <w:r>
+        <w:t>Context In the training data</w:t>
+      </w:r>
+      <w:bookmarkEnd w:id="54"/>
+    </w:p>
+    <w:p>
+      <w:pPr>
+        <w:ind w:left="0" w:hanging="2"/>
+        <w:jc w:val="both"/>
+      </w:pPr>
+      <w:r>
+        <w:t xml:space="preserve">Context is very important for our use case as the </w:t>
+      </w:r>
+      <w:proofErr w:type="spellStart"/>
+      <w:r>
+        <w:t>json</w:t>
+      </w:r>
+      <w:proofErr w:type="spellEnd"/>
+      <w:r>
+        <w:t xml:space="preserve"> generated by the model should conform to the schema passed as context. The data in </w:t>
+      </w:r>
+      <w:proofErr w:type="spellStart"/>
+      <w:r>
+        <w:t>json</w:t>
+      </w:r>
+      <w:proofErr w:type="spellEnd"/>
+      <w:r>
+        <w:t xml:space="preserve"> will then be transformed to the chat template shown below</w:t>
+      </w:r>
+    </w:p>
+    <w:p>
+      <w:pPr>
+        <w:ind w:left="0" w:hanging="2"/>
+      </w:pPr>
+    </w:p>
+    <w:p>
+      <w:pPr>
+        <w:ind w:left="0" w:hanging="2"/>
+        <w:rPr>
+          <w:color w:val="000000" w:themeColor="text1"/>
+        </w:rPr>
+      </w:pPr>
+      <w:r>
+        <w:rPr>
+          <w:rFonts w:ascii="Consolas" w:hAnsi="Consolas"/>
+          <w:color w:val="000000" w:themeColor="text1"/>
+          <w:sz w:val="21"/>
+          <w:szCs w:val="21"/>
+        </w:rPr>
+        <w:t>&lt;s</w:t>
+      </w:r>
+      <w:proofErr w:type="gramStart"/>
+      <w:r>
+        <w:rPr>
+          <w:rFonts w:ascii="Consolas" w:hAnsi="Consolas"/>
+          <w:color w:val="000000" w:themeColor="text1"/>
+          <w:sz w:val="21"/>
+          <w:szCs w:val="21"/>
+        </w:rPr>
+        <w:t>&gt;[</w:t>
+      </w:r>
+      <w:proofErr w:type="gramEnd"/>
+      <w:r>
+        <w:rPr>
+          <w:rFonts w:ascii="Consolas" w:hAnsi="Consolas"/>
+          <w:color w:val="000000" w:themeColor="text1"/>
+          <w:sz w:val="21"/>
+          <w:szCs w:val="21"/>
+        </w:rPr>
+        <w:t xml:space="preserve">INST] Context: </w:t>
+      </w:r>
+      <w:proofErr w:type="spellStart"/>
+      <w:r>
+        <w:rPr>
+          <w:rFonts w:ascii="Consolas" w:hAnsi="Consolas"/>
+          <w:color w:val="000000" w:themeColor="text1"/>
+          <w:sz w:val="21"/>
+          <w:szCs w:val="21"/>
+        </w:rPr>
+        <w:t>json</w:t>
+      </w:r>
+      <w:proofErr w:type="spellEnd"/>
+      <w:r>
+        <w:rPr>
+          <w:rFonts w:ascii="Consolas" w:hAnsi="Consolas"/>
+          <w:color w:val="000000" w:themeColor="text1"/>
+          <w:sz w:val="21"/>
+          <w:szCs w:val="21"/>
+        </w:rPr>
+        <w:t xml:space="preserve"> schema goes here.\</w:t>
+      </w:r>
+      <w:proofErr w:type="spellStart"/>
+      <w:r>
+        <w:rPr>
+          <w:rFonts w:ascii="Consolas" w:hAnsi="Consolas"/>
+          <w:color w:val="000000" w:themeColor="text1"/>
+          <w:sz w:val="21"/>
+          <w:szCs w:val="21"/>
+        </w:rPr>
+        <w:t>nUser</w:t>
+      </w:r>
+      <w:proofErr w:type="spellEnd"/>
+      <w:r>
+        <w:rPr>
+          <w:rFonts w:ascii="Consolas" w:hAnsi="Consolas"/>
+          <w:color w:val="000000" w:themeColor="text1"/>
+          <w:sz w:val="21"/>
+          <w:szCs w:val="21"/>
+        </w:rPr>
+        <w:t xml:space="preserve">: Hello, generate a sample data for the given schema? [/INST] </w:t>
+      </w:r>
+      <w:r>
+        <w:rPr>
+          <w:rFonts w:ascii="Consolas" w:hAnsi="Consolas"/>
+          <w:color w:val="000000" w:themeColor="text1"/>
+          <w:sz w:val="21"/>
+          <w:szCs w:val="21"/>
+        </w:rPr>
+        <w:t xml:space="preserve">expected </w:t>
+      </w:r>
+      <w:proofErr w:type="spellStart"/>
+      <w:r>
+        <w:rPr>
+          <w:rFonts w:ascii="Consolas" w:hAnsi="Consolas"/>
+          <w:color w:val="000000" w:themeColor="text1"/>
+          <w:sz w:val="21"/>
+          <w:szCs w:val="21"/>
+        </w:rPr>
+        <w:t>json</w:t>
+      </w:r>
+      <w:proofErr w:type="spellEnd"/>
+      <w:r>
+        <w:rPr>
+          <w:rFonts w:ascii="Consolas" w:hAnsi="Consolas"/>
+          <w:color w:val="000000" w:themeColor="text1"/>
+          <w:sz w:val="21"/>
+          <w:szCs w:val="21"/>
+        </w:rPr>
+        <w:t xml:space="preserve"> data goes here</w:t>
+      </w:r>
+      <w:r>
+        <w:rPr>
+          <w:rFonts w:ascii="Consolas" w:hAnsi="Consolas"/>
+          <w:color w:val="000000" w:themeColor="text1"/>
+          <w:sz w:val="21"/>
+          <w:szCs w:val="21"/>
+        </w:rPr>
+        <w:t>&lt;/s&gt;</w:t>
+      </w:r>
+    </w:p>
+    <w:p>
+      <w:pPr>
+        <w:ind w:left="0" w:hanging="2"/>
+      </w:pPr>
+      <w:r>
+        <w:tab/>
+      </w:r>
+    </w:p>
+    <w:p>
+      <w:pPr>
+        <w:ind w:left="0" w:hanging="2"/>
+      </w:pPr>
+      <w:r>
+        <w:t>The above data is then tokenized and processed further to train the model.</w:t>
+      </w:r>
+    </w:p>
+    <w:p>
+      <w:pPr>
+        <w:ind w:left="0" w:hanging="2"/>
+      </w:pPr>
+    </w:p>
+    <w:p>
+      <w:pPr>
+        <w:pStyle w:val="Heading3"/>
+        <w:ind w:left="0" w:hanging="2"/>
+      </w:pPr>
+      <w:bookmarkStart w:id="55" w:name="_Toc202393871"/>
+      <w:r>
+        <w:t>Domain Specific Data</w:t>
+      </w:r>
+      <w:bookmarkEnd w:id="55"/>
+      <w:r>
+        <w:t xml:space="preserve"> </w:t>
+      </w:r>
+    </w:p>
+    <w:p>
+      <w:pPr>
+        <w:ind w:left="0" w:hanging="2"/>
+        <w:jc w:val="both"/>
+      </w:pPr>
+      <w:r>
+        <w:t xml:space="preserve">One of the main reasons for this fine tuning is to make the model capable of generate domain specific content. Mistral 7B has good </w:t>
+      </w:r>
+      <w:proofErr w:type="spellStart"/>
+      <w:r>
+        <w:t>json</w:t>
+      </w:r>
+      <w:proofErr w:type="spellEnd"/>
+      <w:r>
+        <w:t xml:space="preserve"> generation capability but the custom data formats needs to fine tuned into it.</w:t>
+      </w:r>
+    </w:p>
+    <w:p>
+      <w:pPr>
+        <w:ind w:left="0" w:hanging="2"/>
+        <w:jc w:val="both"/>
+      </w:pPr>
+    </w:p>
+    <w:p>
+      <w:pPr>
+        <w:ind w:left="0" w:hanging="2"/>
+      </w:pPr>
+      <w:r>
+        <w:lastRenderedPageBreak/>
+        <w:t>For example, the healthcare field has various EDI formats, which are special kinds of CSV-like data formats with their own grammar.</w:t>
+      </w:r>
+    </w:p>
+    <w:p>
+      <w:pPr>
+        <w:ind w:left="0" w:hanging="2"/>
+      </w:pPr>
+    </w:p>
+    <w:p>
+      <w:pPr>
+        <w:ind w:left="0" w:hanging="2"/>
+        <w:rPr>
+          <w:rFonts w:ascii="Courier New" w:hAnsi="Courier New" w:cs="Courier New"/>
+          <w:color w:val="000000" w:themeColor="text1"/>
+          <w:sz w:val="21"/>
+          <w:szCs w:val="21"/>
+        </w:rPr>
+      </w:pPr>
+      <w:r>
+        <w:rPr>
+          <w:rFonts w:ascii="Courier New" w:hAnsi="Courier New" w:cs="Courier New"/>
+          <w:color w:val="000000" w:themeColor="text1"/>
+          <w:sz w:val="21"/>
+          <w:szCs w:val="21"/>
+        </w:rPr>
+        <w:t>ISA*00* *00* *01*SENDERID *01*RECEIVERID *141016*2359*U*00401*000000001*0*P*:~</w:t>
+      </w:r>
+      <w:r>
+        <w:rPr>
+          <w:rFonts w:ascii="Courier New" w:hAnsi="Courier New" w:cs="Courier New"/>
+          <w:color w:val="000000" w:themeColor="text1"/>
+          <w:sz w:val="21"/>
+          <w:szCs w:val="21"/>
+        </w:rPr>
+        <w:br/>
+        <w:t>GS*PO*SENDERID*RECEIVERID*141016*2359*000000001*X*004010~</w:t>
+      </w:r>
+      <w:r>
+        <w:rPr>
+          <w:rFonts w:ascii="Courier New" w:hAnsi="Courier New" w:cs="Courier New"/>
+          <w:color w:val="000000" w:themeColor="text1"/>
+          <w:sz w:val="21"/>
+          <w:szCs w:val="21"/>
+        </w:rPr>
+        <w:br/>
+        <w:t>ST*850*0001~</w:t>
+      </w:r>
+      <w:r>
+        <w:rPr>
+          <w:rFonts w:ascii="Courier New" w:hAnsi="Courier New" w:cs="Courier New"/>
+          <w:color w:val="000000" w:themeColor="text1"/>
+          <w:sz w:val="21"/>
+          <w:szCs w:val="21"/>
+        </w:rPr>
+        <w:br/>
+        <w:t>BEG*00*SA*PO12345*20141016~</w:t>
+      </w:r>
+      <w:r>
+        <w:rPr>
+          <w:rFonts w:ascii="Courier New" w:hAnsi="Courier New" w:cs="Courier New"/>
+          <w:color w:val="000000" w:themeColor="text1"/>
+          <w:sz w:val="21"/>
+          <w:szCs w:val="21"/>
+        </w:rPr>
+        <w:br/>
+        <w:t>N1*ST*SHIP TO NAME~</w:t>
+      </w:r>
+      <w:r>
+        <w:rPr>
+          <w:rFonts w:ascii="Courier New" w:hAnsi="Courier New" w:cs="Courier New"/>
+          <w:color w:val="000000" w:themeColor="text1"/>
+          <w:sz w:val="21"/>
+          <w:szCs w:val="21"/>
+        </w:rPr>
+        <w:br/>
+        <w:t>N1*BY*BILL TO NAME~</w:t>
+      </w:r>
+      <w:r>
+        <w:rPr>
+          <w:rFonts w:ascii="Courier New" w:hAnsi="Courier New" w:cs="Courier New"/>
+          <w:color w:val="000000" w:themeColor="text1"/>
+          <w:sz w:val="21"/>
+          <w:szCs w:val="21"/>
+        </w:rPr>
+        <w:br/>
+        <w:t>IT1*1*2*EA*10.00**VP*PRODUCT123~</w:t>
+      </w:r>
+      <w:r>
+        <w:rPr>
+          <w:rFonts w:ascii="Courier New" w:hAnsi="Courier New" w:cs="Courier New"/>
+          <w:color w:val="000000" w:themeColor="text1"/>
+          <w:sz w:val="21"/>
+          <w:szCs w:val="21"/>
+        </w:rPr>
+        <w:br/>
+        <w:t>IT1*2*3*EA*20.00**VP*PRODUCT456~</w:t>
+      </w:r>
+      <w:r>
+        <w:rPr>
+          <w:rFonts w:ascii="Courier New" w:hAnsi="Courier New" w:cs="Courier New"/>
+          <w:color w:val="000000" w:themeColor="text1"/>
+          <w:sz w:val="21"/>
+          <w:szCs w:val="21"/>
+        </w:rPr>
+        <w:br/>
+        <w:t>CTT*2~</w:t>
+      </w:r>
+      <w:r>
+        <w:rPr>
+          <w:rFonts w:ascii="Courier New" w:hAnsi="Courier New" w:cs="Courier New"/>
+          <w:color w:val="000000" w:themeColor="text1"/>
+          <w:sz w:val="21"/>
+          <w:szCs w:val="21"/>
+        </w:rPr>
+        <w:br/>
+        <w:t>SE*10*0001~</w:t>
+      </w:r>
+      <w:r>
+        <w:rPr>
+          <w:rFonts w:ascii="Courier New" w:hAnsi="Courier New" w:cs="Courier New"/>
+          <w:color w:val="000000" w:themeColor="text1"/>
+          <w:sz w:val="21"/>
+          <w:szCs w:val="21"/>
+        </w:rPr>
+        <w:br/>
+        <w:t>GE*1*000000001~</w:t>
+      </w:r>
+      <w:r>
+        <w:rPr>
+          <w:rFonts w:ascii="Courier New" w:hAnsi="Courier New" w:cs="Courier New"/>
+          <w:color w:val="000000" w:themeColor="text1"/>
+          <w:sz w:val="21"/>
+          <w:szCs w:val="21"/>
+        </w:rPr>
+        <w:br/>
+        <w:t>IEA*1*000000001~</w:t>
+      </w:r>
+    </w:p>
+    <w:p>
+      <w:pPr>
+        <w:ind w:left="0" w:hanging="2"/>
+        <w:rPr>
+          <w:rFonts w:ascii="Courier New" w:hAnsi="Courier New" w:cs="Courier New"/>
+          <w:color w:val="000000" w:themeColor="text1"/>
+          <w:sz w:val="21"/>
+          <w:szCs w:val="21"/>
+        </w:rPr>
+      </w:pPr>
+    </w:p>
+    <w:p>
+      <w:pPr>
+        <w:ind w:left="0" w:hanging="2"/>
+        <w:jc w:val="both"/>
+        <w:rPr>
+          <w:color w:val="000000" w:themeColor="text1"/>
+        </w:rPr>
+      </w:pPr>
+      <w:r>
+        <w:rPr>
+          <w:color w:val="000000" w:themeColor="text1"/>
+        </w:rPr>
+        <w:t>Current LLM models are not well trained with this formats and training any further new formats should be done on top of the base model in the form of fine-tuning.</w:t>
+      </w:r>
+    </w:p>
+    <w:p>
+      <w:pPr>
+        <w:pStyle w:val="Heading2"/>
+        <w:ind w:left="1" w:hanging="3"/>
+      </w:pPr>
+      <w:bookmarkStart w:id="56" w:name="_Toc202393872"/>
+      <w:r>
+        <w:t>Training</w:t>
+      </w:r>
+      <w:bookmarkStart w:id="57" w:name="_GoBack"/>
+      <w:bookmarkEnd w:id="56"/>
+      <w:bookmarkEnd w:id="57"/>
+    </w:p>
+    <w:p>
+      <w:pPr>
+        <w:ind w:left="0" w:hanging="2"/>
+      </w:pPr>
+      <w:r>
+        <w:t>Pending to be performed</w:t>
+      </w:r>
+    </w:p>
+    <w:p>
+      <w:pPr>
+        <w:pStyle w:val="Heading2"/>
+        <w:ind w:left="1" w:hanging="3"/>
+      </w:pPr>
+      <w:bookmarkStart w:id="58" w:name="_Toc202393873"/>
+      <w:r>
+        <w:t>Evaluation</w:t>
+      </w:r>
+      <w:bookmarkEnd w:id="58"/>
+    </w:p>
+    <w:p>
+      <w:pPr>
+        <w:ind w:left="0" w:hanging="2"/>
+      </w:pPr>
+      <w:r>
+        <w:t>Pending to be performed</w:t>
+      </w:r>
+    </w:p>
+    <w:p>
+      <w:pPr>
+        <w:ind w:leftChars="0" w:left="0" w:firstLineChars="0" w:firstLine="0"/>
+      </w:pPr>
+    </w:p>
+    <w:p>
+      <w:pPr>
+        <w:pStyle w:val="Heading2"/>
+        <w:ind w:left="1" w:hanging="3"/>
+      </w:pPr>
+      <w:bookmarkStart w:id="59" w:name="_Toc202393874"/>
+      <w:proofErr w:type="spellStart"/>
+      <w:r>
+        <w:t>Inferencing</w:t>
+      </w:r>
+      <w:bookmarkEnd w:id="59"/>
+      <w:proofErr w:type="spellEnd"/>
+    </w:p>
+    <w:p>
+      <w:pPr>
+        <w:ind w:left="0" w:hanging="2"/>
+      </w:pPr>
+      <w:r>
+        <w:t>Pending for implementation</w:t>
+      </w:r>
+    </w:p>
+    <w:p>
+      <w:pPr>
+        <w:pStyle w:val="Heading2"/>
+        <w:ind w:left="1" w:hanging="3"/>
+      </w:pPr>
       <w:r>
         <w:br w:type="page"/>
       </w:r>
@@ -6827,7 +8596,7 @@
         <w:pStyle w:val="Heading1"/>
         <w:ind w:leftChars="0" w:left="1" w:firstLineChars="0" w:firstLine="0"/>
       </w:pPr>
-      <w:bookmarkStart w:id="49" w:name="_Toc202305702"/>
+      <w:bookmarkStart w:id="60" w:name="_Toc202393875"/>
       <w:r>
         <w:lastRenderedPageBreak/>
         <w:t>Chapter 6</w:t>
@@ -6835,17 +8604,20 @@
       <w:r>
         <w:t>: Result Analysis</w:t>
       </w:r>
-      <w:bookmarkEnd w:id="49"/>
-    </w:p>
-    <w:p>
-      <w:pPr>
-        <w:ind w:left="0" w:hanging="2"/>
-      </w:pPr>
-    </w:p>
-    <w:p>
-      <w:pPr>
-        <w:ind w:left="0" w:hanging="2"/>
-      </w:pPr>
+      <w:bookmarkEnd w:id="60"/>
+    </w:p>
+    <w:p>
+      <w:pPr>
+        <w:ind w:left="0" w:hanging="2"/>
+      </w:pPr>
+    </w:p>
+    <w:p>
+      <w:pPr>
+        <w:ind w:left="0" w:hanging="2"/>
+      </w:pPr>
+      <w:r>
+        <w:t xml:space="preserve">Pending </w:t>
+      </w:r>
     </w:p>
     <w:p>
       <w:pPr>
@@ -6866,25 +8638,28 @@
         <w:pStyle w:val="Heading1"/>
         <w:ind w:leftChars="0" w:left="1" w:firstLineChars="0" w:firstLine="0"/>
       </w:pPr>
-      <w:bookmarkStart w:id="50" w:name="_Toc202305703"/>
+      <w:bookmarkStart w:id="61" w:name="_Toc202393876"/>
       <w:r>
         <w:lastRenderedPageBreak/>
         <w:t>Conclusion</w:t>
       </w:r>
-      <w:bookmarkEnd w:id="50"/>
-    </w:p>
-    <w:p>
-      <w:pPr>
-        <w:ind w:left="0" w:hanging="2"/>
-      </w:pPr>
+      <w:bookmarkEnd w:id="61"/>
+    </w:p>
+    <w:p>
+      <w:pPr>
+        <w:ind w:left="0" w:hanging="2"/>
+      </w:pPr>
+      <w:r>
+        <w:t>Pending</w:t>
+      </w:r>
     </w:p>
     <w:sectPr>
-      <w:headerReference w:type="even" r:id="rId10"/>
-      <w:headerReference w:type="default" r:id="rId11"/>
-      <w:footerReference w:type="even" r:id="rId12"/>
-      <w:footerReference w:type="default" r:id="rId13"/>
-      <w:headerReference w:type="first" r:id="rId14"/>
-      <w:footerReference w:type="first" r:id="rId15"/>
+      <w:headerReference w:type="even" r:id="rId13"/>
+      <w:headerReference w:type="default" r:id="rId14"/>
+      <w:footerReference w:type="even" r:id="rId15"/>
+      <w:footerReference w:type="default" r:id="rId16"/>
+      <w:headerReference w:type="first" r:id="rId17"/>
+      <w:footerReference w:type="first" r:id="rId18"/>
       <w:pgSz w:w="11906" w:h="16838"/>
       <w:pgMar w:top="1440" w:right="1440" w:bottom="1440" w:left="1440" w:header="708" w:footer="708" w:gutter="0"/>
       <w:cols w:space="708"/>
@@ -10815,7 +12590,7 @@
 </file>
 
 <file path=customXml/itemProps1.xml><?xml version="1.0" encoding="utf-8"?>
-<ds:datastoreItem xmlns:ds="http://schemas.openxmlformats.org/officeDocument/2006/customXml" ds:itemID="{AEA62AA3-F0A1-4A03-B5EE-58FC37C0B378}">
+<ds:datastoreItem xmlns:ds="http://schemas.openxmlformats.org/officeDocument/2006/customXml" ds:itemID="{D0969D0B-69A2-47AC-AAD7-028C4CC6DB1A}">
   <ds:schemaRefs>
     <ds:schemaRef ds:uri="http://schemas.openxmlformats.org/officeDocument/2006/bibliography"/>
   </ds:schemaRefs>

</xml_diff>